<commit_message>
updated website for September 2014 with new information
</commit_message>
<xml_diff>
--- a/static/doc/Huy Le - Resume (2014).docx
+++ b/static/doc/Huy Le - Resume (2014).docx
@@ -168,6 +168,26 @@
         </w:rPr>
         <w:br/>
       </w:r>
+    </w:p>
+    <w:p>
+      <w:pPr>
+        <w:spacing w:after="0" w:line="240" w:lineRule="auto"/>
+        <w:rPr>
+          <w:rFonts w:ascii="Georgia" w:hAnsi="Georgia" w:cs="Times New Roman"/>
+          <w:b/>
+          <w:sz w:val="16"/>
+          <w:szCs w:val="16"/>
+        </w:rPr>
+      </w:pPr>
+      <w:r>
+        <w:rPr>
+          <w:rFonts w:ascii="Georgia" w:hAnsi="Georgia" w:cs="Times New Roman"/>
+          <w:b/>
+          <w:sz w:val="16"/>
+          <w:szCs w:val="16"/>
+        </w:rPr>
+        <w:t>EDUCATION</w:t>
+      </w:r>
       <w:r>
         <w:rPr>
           <w:rFonts w:ascii="Georgia" w:hAnsi="Georgia" w:cs="Times New Roman"/>
@@ -186,26 +206,6 @@
         </w:rPr>
         <w:br/>
       </w:r>
-    </w:p>
-    <w:p>
-      <w:pPr>
-        <w:spacing w:after="0" w:line="240" w:lineRule="auto"/>
-        <w:rPr>
-          <w:rFonts w:ascii="Georgia" w:hAnsi="Georgia" w:cs="Times New Roman"/>
-          <w:b/>
-          <w:sz w:val="16"/>
-          <w:szCs w:val="16"/>
-        </w:rPr>
-      </w:pPr>
-      <w:r>
-        <w:rPr>
-          <w:rFonts w:ascii="Georgia" w:hAnsi="Georgia" w:cs="Times New Roman"/>
-          <w:b/>
-          <w:sz w:val="16"/>
-          <w:szCs w:val="16"/>
-        </w:rPr>
-        <w:t>EDUCATION</w:t>
-      </w:r>
       <w:r>
         <w:rPr>
           <w:rFonts w:ascii="Georgia" w:hAnsi="Georgia" w:cs="Times New Roman"/>
@@ -233,60 +233,17 @@
         </w:rPr>
         <w:br/>
       </w:r>
-      <w:r>
-        <w:rPr>
-          <w:rFonts w:ascii="Georgia" w:hAnsi="Georgia" w:cs="Times New Roman"/>
-          <w:b/>
-          <w:sz w:val="16"/>
-          <w:szCs w:val="16"/>
-        </w:rPr>
-        <w:br/>
-      </w:r>
-      <w:r>
-        <w:rPr>
-          <w:rFonts w:ascii="Georgia" w:hAnsi="Georgia" w:cs="Times New Roman"/>
-          <w:b/>
-          <w:sz w:val="16"/>
-          <w:szCs w:val="16"/>
-        </w:rPr>
-        <w:br/>
-      </w:r>
-      <w:r>
-        <w:rPr>
-          <w:rFonts w:ascii="Georgia" w:hAnsi="Georgia" w:cs="Times New Roman"/>
-          <w:b/>
-          <w:sz w:val="16"/>
-          <w:szCs w:val="16"/>
-        </w:rPr>
-        <w:br/>
-      </w:r>
-      <w:r>
-        <w:rPr>
-          <w:rFonts w:ascii="Georgia" w:hAnsi="Georgia" w:cs="Times New Roman"/>
-          <w:b/>
-          <w:sz w:val="16"/>
-          <w:szCs w:val="16"/>
-        </w:rPr>
-        <w:br/>
-      </w:r>
-      <w:r>
-        <w:rPr>
-          <w:rFonts w:ascii="Georgia" w:hAnsi="Georgia" w:cs="Times New Roman"/>
-          <w:b/>
-          <w:sz w:val="16"/>
-          <w:szCs w:val="16"/>
-        </w:rPr>
-        <w:br/>
-      </w:r>
-      <w:r>
-        <w:rPr>
-          <w:rFonts w:ascii="Georgia" w:hAnsi="Georgia" w:cs="Times New Roman"/>
-          <w:b/>
-          <w:sz w:val="16"/>
-          <w:szCs w:val="16"/>
-        </w:rPr>
-        <w:br/>
-      </w:r>
+    </w:p>
+    <w:p>
+      <w:pPr>
+        <w:spacing w:after="0" w:line="240" w:lineRule="auto"/>
+        <w:rPr>
+          <w:rFonts w:ascii="Georgia" w:hAnsi="Georgia" w:cs="Times New Roman"/>
+          <w:b/>
+          <w:sz w:val="16"/>
+          <w:szCs w:val="16"/>
+        </w:rPr>
+      </w:pPr>
     </w:p>
     <w:p>
       <w:pPr>
@@ -415,6 +372,72 @@
           <w:szCs w:val="16"/>
         </w:rPr>
       </w:pPr>
+    </w:p>
+    <w:p>
+      <w:pPr>
+        <w:spacing w:after="0" w:line="240" w:lineRule="auto"/>
+        <w:rPr>
+          <w:rFonts w:ascii="Georgia" w:hAnsi="Georgia" w:cs="Times New Roman"/>
+          <w:b/>
+          <w:sz w:val="16"/>
+          <w:szCs w:val="16"/>
+        </w:rPr>
+      </w:pPr>
+    </w:p>
+    <w:p>
+      <w:pPr>
+        <w:spacing w:after="0" w:line="240" w:lineRule="auto"/>
+        <w:rPr>
+          <w:rFonts w:ascii="Georgia" w:hAnsi="Georgia" w:cs="Times New Roman"/>
+          <w:b/>
+          <w:sz w:val="16"/>
+          <w:szCs w:val="16"/>
+        </w:rPr>
+      </w:pPr>
+    </w:p>
+    <w:p>
+      <w:pPr>
+        <w:spacing w:after="0" w:line="240" w:lineRule="auto"/>
+        <w:rPr>
+          <w:rFonts w:ascii="Georgia" w:hAnsi="Georgia" w:cs="Times New Roman"/>
+          <w:b/>
+          <w:sz w:val="16"/>
+          <w:szCs w:val="16"/>
+        </w:rPr>
+      </w:pPr>
+    </w:p>
+    <w:p>
+      <w:pPr>
+        <w:spacing w:after="0" w:line="240" w:lineRule="auto"/>
+        <w:rPr>
+          <w:rFonts w:ascii="Georgia" w:hAnsi="Georgia" w:cs="Times New Roman"/>
+          <w:b/>
+          <w:sz w:val="16"/>
+          <w:szCs w:val="16"/>
+        </w:rPr>
+      </w:pPr>
+    </w:p>
+    <w:p>
+      <w:pPr>
+        <w:spacing w:after="0" w:line="240" w:lineRule="auto"/>
+        <w:rPr>
+          <w:rFonts w:ascii="Georgia" w:hAnsi="Georgia" w:cs="Times New Roman"/>
+          <w:b/>
+          <w:sz w:val="16"/>
+          <w:szCs w:val="16"/>
+        </w:rPr>
+      </w:pPr>
+    </w:p>
+    <w:p>
+      <w:pPr>
+        <w:spacing w:after="0" w:line="240" w:lineRule="auto"/>
+        <w:rPr>
+          <w:rFonts w:ascii="Georgia" w:hAnsi="Georgia" w:cs="Times New Roman"/>
+          <w:b/>
+          <w:sz w:val="16"/>
+          <w:szCs w:val="16"/>
+        </w:rPr>
+      </w:pPr>
       <w:r>
         <w:rPr>
           <w:rFonts w:ascii="Georgia" w:hAnsi="Georgia" w:cs="Times New Roman"/>
@@ -725,28 +748,9 @@
           <w:sz w:val="20"/>
           <w:szCs w:val="20"/>
         </w:rPr>
+        <w:lastRenderedPageBreak/>
         <w:br/>
       </w:r>
-    </w:p>
-    <w:p>
-      <w:pPr>
-        <w:spacing w:after="0" w:line="240" w:lineRule="auto"/>
-        <w:rPr>
-          <w:rFonts w:ascii="Times New Roman" w:hAnsi="Times New Roman" w:cs="Times New Roman"/>
-          <w:sz w:val="20"/>
-          <w:szCs w:val="20"/>
-        </w:rPr>
-      </w:pPr>
-    </w:p>
-    <w:p>
-      <w:pPr>
-        <w:spacing w:after="0" w:line="240" w:lineRule="auto"/>
-        <w:rPr>
-          <w:rFonts w:ascii="Times New Roman" w:hAnsi="Times New Roman" w:cs="Times New Roman"/>
-          <w:sz w:val="20"/>
-          <w:szCs w:val="20"/>
-        </w:rPr>
-      </w:pPr>
     </w:p>
     <w:p>
       <w:pPr>
@@ -1044,7 +1048,25 @@
           <w:sz w:val="20"/>
           <w:szCs w:val="20"/>
         </w:rPr>
-        <w:t xml:space="preserve"> JavaScript, jQuery, PHP</w:t>
+        <w:t xml:space="preserve"> JavaScript, </w:t>
+      </w:r>
+      <w:proofErr w:type="spellStart"/>
+      <w:r>
+        <w:rPr>
+          <w:rFonts w:ascii="Times New Roman" w:hAnsi="Times New Roman" w:cs="Times New Roman"/>
+          <w:sz w:val="20"/>
+          <w:szCs w:val="20"/>
+        </w:rPr>
+        <w:t>jQuery</w:t>
+      </w:r>
+      <w:proofErr w:type="spellEnd"/>
+      <w:r>
+        <w:rPr>
+          <w:rFonts w:ascii="Times New Roman" w:hAnsi="Times New Roman" w:cs="Times New Roman"/>
+          <w:sz w:val="20"/>
+          <w:szCs w:val="20"/>
+        </w:rPr>
+        <w:t>, PHP</w:t>
       </w:r>
       <w:r>
         <w:rPr>
@@ -1060,15 +1082,7 @@
           <w:sz w:val="20"/>
           <w:szCs w:val="20"/>
         </w:rPr>
-        <w:t xml:space="preserve"> C#, </w:t>
-      </w:r>
-      <w:r>
-        <w:rPr>
-          <w:rFonts w:ascii="Times New Roman" w:hAnsi="Times New Roman" w:cs="Times New Roman"/>
-          <w:sz w:val="20"/>
-          <w:szCs w:val="20"/>
-        </w:rPr>
-        <w:t>Objective-C</w:t>
+        <w:t xml:space="preserve"> C#</w:t>
       </w:r>
       <w:r>
         <w:rPr>
@@ -1092,7 +1106,7 @@
           <w:sz w:val="20"/>
           <w:szCs w:val="20"/>
         </w:rPr>
-        <w:t>Groovy, Jelly, Unix</w:t>
+        <w:t>Groovy, Jelly</w:t>
       </w:r>
       <w:r>
         <w:rPr>
@@ -1141,6 +1155,22 @@
           <w:sz w:val="20"/>
           <w:szCs w:val="20"/>
         </w:rPr>
+        <w:t>Objective-C</w:t>
+      </w:r>
+      <w:r>
+        <w:rPr>
+          <w:rFonts w:ascii="Times New Roman" w:hAnsi="Times New Roman" w:cs="Times New Roman"/>
+          <w:sz w:val="20"/>
+          <w:szCs w:val="20"/>
+        </w:rPr>
+        <w:t xml:space="preserve">, </w:t>
+      </w:r>
+      <w:r>
+        <w:rPr>
+          <w:rFonts w:ascii="Times New Roman" w:hAnsi="Times New Roman" w:cs="Times New Roman"/>
+          <w:sz w:val="20"/>
+          <w:szCs w:val="20"/>
+        </w:rPr>
         <w:t>C++, C</w:t>
       </w:r>
       <w:r>
@@ -1157,6 +1187,43 @@
           <w:sz w:val="20"/>
           <w:szCs w:val="20"/>
         </w:rPr>
+        <w:t xml:space="preserve"> Ruby, SQL</w:t>
+      </w:r>
+    </w:p>
+    <w:p>
+      <w:pPr>
+        <w:spacing w:after="0" w:line="240" w:lineRule="auto"/>
+        <w:rPr>
+          <w:rFonts w:ascii="Times New Roman" w:hAnsi="Times New Roman" w:cs="Times New Roman"/>
+          <w:sz w:val="20"/>
+          <w:szCs w:val="20"/>
+        </w:rPr>
+      </w:pPr>
+      <w:r>
+        <w:rPr>
+          <w:rFonts w:ascii="Times New Roman" w:hAnsi="Times New Roman" w:cs="Times New Roman"/>
+          <w:b/>
+          <w:sz w:val="20"/>
+          <w:szCs w:val="20"/>
+        </w:rPr>
+        <w:t>Resources</w:t>
+      </w:r>
+      <w:r>
+        <w:rPr>
+          <w:rFonts w:ascii="Times New Roman" w:hAnsi="Times New Roman" w:cs="Times New Roman"/>
+          <w:b/>
+          <w:sz w:val="20"/>
+          <w:szCs w:val="20"/>
+        </w:rPr>
+        <w:t>:</w:t>
+      </w:r>
+      <w:r>
+        <w:rPr>
+          <w:rFonts w:ascii="Times New Roman" w:hAnsi="Times New Roman" w:cs="Times New Roman"/>
+          <w:i/>
+          <w:sz w:val="20"/>
+          <w:szCs w:val="20"/>
+        </w:rPr>
         <w:t xml:space="preserve"> </w:t>
       </w:r>
       <w:r>
@@ -1165,159 +1232,216 @@
           <w:sz w:val="20"/>
           <w:szCs w:val="20"/>
         </w:rPr>
-        <w:t>Perl, Ruby, SQL, MongoDB</w:t>
-      </w:r>
-    </w:p>
-    <w:p>
-      <w:pPr>
-        <w:spacing w:after="0" w:line="240" w:lineRule="auto"/>
-        <w:rPr>
-          <w:rFonts w:ascii="Times New Roman" w:hAnsi="Times New Roman" w:cs="Times New Roman"/>
-          <w:sz w:val="20"/>
-          <w:szCs w:val="20"/>
-        </w:rPr>
-      </w:pPr>
-      <w:r>
-        <w:rPr>
-          <w:rFonts w:ascii="Times New Roman" w:hAnsi="Times New Roman" w:cs="Times New Roman"/>
-          <w:b/>
-          <w:sz w:val="20"/>
-          <w:szCs w:val="20"/>
-        </w:rPr>
-        <w:t>Resources</w:t>
-      </w:r>
-      <w:r>
-        <w:rPr>
-          <w:rFonts w:ascii="Times New Roman" w:hAnsi="Times New Roman" w:cs="Times New Roman"/>
-          <w:b/>
-          <w:sz w:val="20"/>
-          <w:szCs w:val="20"/>
-        </w:rPr>
-        <w:t>:</w:t>
-      </w:r>
-      <w:r>
-        <w:rPr>
-          <w:rFonts w:ascii="Times New Roman" w:hAnsi="Times New Roman" w:cs="Times New Roman"/>
-          <w:i/>
+        <w:t xml:space="preserve">Chef, </w:t>
+      </w:r>
+      <w:proofErr w:type="spellStart"/>
+      <w:r>
+        <w:rPr>
+          <w:rFonts w:ascii="Times New Roman" w:hAnsi="Times New Roman" w:cs="Times New Roman"/>
+          <w:sz w:val="20"/>
+          <w:szCs w:val="20"/>
+        </w:rPr>
+        <w:t>Docker</w:t>
+      </w:r>
+      <w:proofErr w:type="spellEnd"/>
+      <w:r>
+        <w:rPr>
+          <w:rFonts w:ascii="Times New Roman" w:hAnsi="Times New Roman" w:cs="Times New Roman"/>
+          <w:sz w:val="20"/>
+          <w:szCs w:val="20"/>
+        </w:rPr>
+        <w:t xml:space="preserve">, </w:t>
+      </w:r>
+      <w:proofErr w:type="spellStart"/>
+      <w:r>
+        <w:rPr>
+          <w:rFonts w:ascii="Times New Roman" w:hAnsi="Times New Roman" w:cs="Times New Roman"/>
+          <w:sz w:val="20"/>
+          <w:szCs w:val="20"/>
+        </w:rPr>
+        <w:t>F</w:t>
+      </w:r>
+      <w:r>
+        <w:rPr>
+          <w:rFonts w:ascii="Times New Roman" w:hAnsi="Times New Roman" w:cs="Times New Roman"/>
+          <w:sz w:val="20"/>
+          <w:szCs w:val="20"/>
+        </w:rPr>
+        <w:t>acebook</w:t>
+      </w:r>
+      <w:proofErr w:type="spellEnd"/>
+      <w:r>
+        <w:rPr>
+          <w:rFonts w:ascii="Times New Roman" w:hAnsi="Times New Roman" w:cs="Times New Roman"/>
+          <w:sz w:val="20"/>
+          <w:szCs w:val="20"/>
+        </w:rPr>
+        <w:t xml:space="preserve">, Foursquare, Google Play </w:t>
+      </w:r>
+      <w:r>
+        <w:rPr>
+          <w:rFonts w:ascii="Times New Roman" w:hAnsi="Times New Roman" w:cs="Times New Roman"/>
+          <w:sz w:val="20"/>
+          <w:szCs w:val="20"/>
+        </w:rPr>
+        <w:t>Services, MBTA, d3.js,</w:t>
+      </w:r>
+      <w:r>
+        <w:rPr>
+          <w:rFonts w:ascii="Times New Roman" w:hAnsi="Times New Roman" w:cs="Times New Roman"/>
+          <w:sz w:val="20"/>
+          <w:szCs w:val="20"/>
+        </w:rPr>
+        <w:t xml:space="preserve"> Amazon Web Services, </w:t>
+      </w:r>
+      <w:proofErr w:type="spellStart"/>
+      <w:r>
+        <w:rPr>
+          <w:rFonts w:ascii="Times New Roman" w:hAnsi="Times New Roman" w:cs="Times New Roman"/>
+          <w:sz w:val="20"/>
+          <w:szCs w:val="20"/>
+        </w:rPr>
+        <w:t>Git</w:t>
+      </w:r>
+      <w:proofErr w:type="spellEnd"/>
+      <w:r>
+        <w:rPr>
+          <w:rFonts w:ascii="Times New Roman" w:hAnsi="Times New Roman" w:cs="Times New Roman"/>
+          <w:sz w:val="20"/>
+          <w:szCs w:val="20"/>
+        </w:rPr>
+        <w:t>, Bootstrap</w:t>
+      </w:r>
+      <w:r>
+        <w:rPr>
+          <w:rFonts w:ascii="Times New Roman" w:hAnsi="Times New Roman" w:cs="Times New Roman"/>
+          <w:sz w:val="20"/>
+          <w:szCs w:val="20"/>
+        </w:rPr>
+        <w:t>, Parse</w:t>
+      </w:r>
+      <w:r>
+        <w:rPr>
+          <w:rFonts w:ascii="Times New Roman" w:hAnsi="Times New Roman" w:cs="Times New Roman"/>
+          <w:sz w:val="20"/>
+          <w:szCs w:val="20"/>
+        </w:rPr>
+        <w:t>, Apache</w:t>
+      </w:r>
+      <w:r>
+        <w:rPr>
+          <w:rFonts w:ascii="Times New Roman" w:hAnsi="Times New Roman" w:cs="Times New Roman"/>
+          <w:sz w:val="20"/>
+          <w:szCs w:val="20"/>
+        </w:rPr>
+        <w:t xml:space="preserve">, </w:t>
+      </w:r>
+      <w:proofErr w:type="spellStart"/>
+      <w:r>
+        <w:rPr>
+          <w:rFonts w:ascii="Times New Roman" w:hAnsi="Times New Roman" w:cs="Times New Roman"/>
+          <w:sz w:val="20"/>
+          <w:szCs w:val="20"/>
+        </w:rPr>
+        <w:t>DigitalOcean</w:t>
+      </w:r>
+      <w:proofErr w:type="spellEnd"/>
+      <w:r>
+        <w:rPr>
+          <w:rFonts w:ascii="Times New Roman" w:hAnsi="Times New Roman" w:cs="Times New Roman"/>
+          <w:sz w:val="20"/>
+          <w:szCs w:val="20"/>
+        </w:rPr>
+        <w:t xml:space="preserve">, </w:t>
+      </w:r>
+      <w:proofErr w:type="spellStart"/>
+      <w:r>
+        <w:rPr>
+          <w:rFonts w:ascii="Times New Roman" w:hAnsi="Times New Roman" w:cs="Times New Roman"/>
+          <w:sz w:val="20"/>
+          <w:szCs w:val="20"/>
+        </w:rPr>
+        <w:t>Arduino</w:t>
+      </w:r>
+      <w:proofErr w:type="spellEnd"/>
+    </w:p>
+    <w:p>
+      <w:pPr>
+        <w:spacing w:after="0" w:line="240" w:lineRule="auto"/>
+        <w:rPr>
+          <w:rFonts w:ascii="Times New Roman" w:hAnsi="Times New Roman" w:cs="Times New Roman"/>
+          <w:sz w:val="20"/>
+          <w:szCs w:val="20"/>
+        </w:rPr>
+      </w:pPr>
+      <w:r>
+        <w:rPr>
+          <w:rFonts w:ascii="Times New Roman" w:hAnsi="Times New Roman" w:cs="Times New Roman"/>
+          <w:b/>
+          <w:sz w:val="20"/>
+          <w:szCs w:val="20"/>
+        </w:rPr>
+        <w:t xml:space="preserve">Software: </w:t>
+      </w:r>
+      <w:r>
+        <w:rPr>
+          <w:rFonts w:ascii="Times New Roman" w:hAnsi="Times New Roman" w:cs="Times New Roman"/>
+          <w:sz w:val="20"/>
+          <w:szCs w:val="20"/>
+        </w:rPr>
+        <w:t xml:space="preserve">Jenkins, Vagrant, </w:t>
+      </w:r>
+      <w:proofErr w:type="spellStart"/>
+      <w:r>
+        <w:rPr>
+          <w:rFonts w:ascii="Times New Roman" w:hAnsi="Times New Roman" w:cs="Times New Roman"/>
+          <w:sz w:val="20"/>
+          <w:szCs w:val="20"/>
+        </w:rPr>
+        <w:t>VirtualBox</w:t>
+      </w:r>
+      <w:proofErr w:type="spellEnd"/>
+      <w:r>
+        <w:rPr>
+          <w:rFonts w:ascii="Times New Roman" w:hAnsi="Times New Roman" w:cs="Times New Roman"/>
+          <w:sz w:val="20"/>
+          <w:szCs w:val="20"/>
+        </w:rPr>
+        <w:t xml:space="preserve">, </w:t>
+      </w:r>
+      <w:r>
+        <w:rPr>
+          <w:rFonts w:ascii="Times New Roman" w:hAnsi="Times New Roman" w:cs="Times New Roman"/>
+          <w:sz w:val="20"/>
+          <w:szCs w:val="20"/>
+        </w:rPr>
+        <w:t>Adobe Photoshop,</w:t>
+      </w:r>
+      <w:r>
+        <w:rPr>
+          <w:rFonts w:ascii="Times New Roman" w:hAnsi="Times New Roman" w:cs="Times New Roman"/>
           <w:sz w:val="20"/>
           <w:szCs w:val="20"/>
         </w:rPr>
         <w:t xml:space="preserve"> </w:t>
       </w:r>
-      <w:r>
-        <w:rPr>
-          <w:rFonts w:ascii="Times New Roman" w:hAnsi="Times New Roman" w:cs="Times New Roman"/>
-          <w:sz w:val="20"/>
-          <w:szCs w:val="20"/>
-        </w:rPr>
-        <w:t>F</w:t>
-      </w:r>
-      <w:r>
-        <w:rPr>
-          <w:rFonts w:ascii="Times New Roman" w:hAnsi="Times New Roman" w:cs="Times New Roman"/>
-          <w:sz w:val="20"/>
-          <w:szCs w:val="20"/>
-        </w:rPr>
-        <w:t xml:space="preserve">acebook, Foursquare, Google Play </w:t>
-      </w:r>
-      <w:r>
-        <w:rPr>
-          <w:rFonts w:ascii="Times New Roman" w:hAnsi="Times New Roman" w:cs="Times New Roman"/>
-          <w:sz w:val="20"/>
-          <w:szCs w:val="20"/>
-        </w:rPr>
-        <w:t>Services, MBTA, d3.js, Crossfilter.js, Amazon Web Services, Git, Bootstrap</w:t>
-      </w:r>
-      <w:r>
-        <w:rPr>
-          <w:rFonts w:ascii="Times New Roman" w:hAnsi="Times New Roman" w:cs="Times New Roman"/>
-          <w:sz w:val="20"/>
-          <w:szCs w:val="20"/>
-        </w:rPr>
-        <w:t>, Parse</w:t>
-      </w:r>
-      <w:r>
-        <w:rPr>
-          <w:rFonts w:ascii="Times New Roman" w:hAnsi="Times New Roman" w:cs="Times New Roman"/>
-          <w:sz w:val="20"/>
-          <w:szCs w:val="20"/>
-        </w:rPr>
-        <w:t>, Apache HTTP, DigitalOcean</w:t>
-      </w:r>
-      <w:r>
-        <w:rPr>
-          <w:rFonts w:ascii="Times New Roman" w:hAnsi="Times New Roman" w:cs="Times New Roman"/>
-          <w:sz w:val="20"/>
-          <w:szCs w:val="20"/>
-        </w:rPr>
-        <w:t>, Arduino</w:t>
-      </w:r>
-    </w:p>
-    <w:p>
-      <w:pPr>
-        <w:spacing w:after="0" w:line="240" w:lineRule="auto"/>
-        <w:rPr>
-          <w:rFonts w:ascii="Times New Roman" w:hAnsi="Times New Roman" w:cs="Times New Roman"/>
-          <w:sz w:val="20"/>
-          <w:szCs w:val="20"/>
-        </w:rPr>
-      </w:pPr>
-      <w:r>
-        <w:rPr>
-          <w:rFonts w:ascii="Times New Roman" w:hAnsi="Times New Roman" w:cs="Times New Roman"/>
-          <w:b/>
-          <w:sz w:val="20"/>
-          <w:szCs w:val="20"/>
-        </w:rPr>
-        <w:t xml:space="preserve">Software: </w:t>
-      </w:r>
-      <w:r>
-        <w:rPr>
-          <w:rFonts w:ascii="Times New Roman" w:hAnsi="Times New Roman" w:cs="Times New Roman"/>
-          <w:sz w:val="20"/>
-          <w:szCs w:val="20"/>
-        </w:rPr>
-        <w:t>Adobe Photoshop, Adobe Aftereffects, Sony Vegas Pr</w:t>
-      </w:r>
-      <w:r>
-        <w:rPr>
-          <w:rFonts w:ascii="Times New Roman" w:hAnsi="Times New Roman" w:cs="Times New Roman"/>
-          <w:sz w:val="20"/>
-          <w:szCs w:val="20"/>
-        </w:rPr>
-        <w:t xml:space="preserve">o, Cinema 4D, </w:t>
-      </w:r>
-      <w:r>
-        <w:rPr>
-          <w:rFonts w:ascii="Times New Roman" w:hAnsi="Times New Roman" w:cs="Times New Roman"/>
-          <w:sz w:val="20"/>
-          <w:szCs w:val="20"/>
-        </w:rPr>
-        <w:t xml:space="preserve">Macromedia </w:t>
-      </w:r>
-      <w:r>
-        <w:rPr>
-          <w:rFonts w:ascii="Times New Roman" w:hAnsi="Times New Roman" w:cs="Times New Roman"/>
-          <w:sz w:val="20"/>
-          <w:szCs w:val="20"/>
-        </w:rPr>
-        <w:t xml:space="preserve">Flash, CyberLink PowerDirector, </w:t>
-      </w:r>
-      <w:r>
-        <w:rPr>
-          <w:rFonts w:ascii="Times New Roman" w:hAnsi="Times New Roman" w:cs="Times New Roman"/>
-          <w:sz w:val="20"/>
-          <w:szCs w:val="20"/>
-        </w:rPr>
-        <w:t xml:space="preserve">GIMP, FL </w:t>
-      </w:r>
-      <w:r>
-        <w:rPr>
-          <w:rFonts w:ascii="Times New Roman" w:hAnsi="Times New Roman" w:cs="Times New Roman"/>
-          <w:sz w:val="20"/>
-          <w:szCs w:val="20"/>
-        </w:rPr>
-        <w:t xml:space="preserve">Studio, Wireshark, RPG Maker </w:t>
+      <w:proofErr w:type="spellStart"/>
+      <w:r>
+        <w:rPr>
+          <w:rFonts w:ascii="Times New Roman" w:hAnsi="Times New Roman" w:cs="Times New Roman"/>
+          <w:sz w:val="20"/>
+          <w:szCs w:val="20"/>
+        </w:rPr>
+        <w:t>Wireshark</w:t>
+      </w:r>
+      <w:proofErr w:type="spellEnd"/>
+      <w:r>
+        <w:rPr>
+          <w:rFonts w:ascii="Times New Roman" w:hAnsi="Times New Roman" w:cs="Times New Roman"/>
+          <w:sz w:val="20"/>
+          <w:szCs w:val="20"/>
+        </w:rPr>
+        <w:t xml:space="preserve">, RPG Maker </w:t>
       </w:r>
       <w:r>
         <w:rPr>
@@ -1467,7 +1591,25 @@
           <w:sz w:val="20"/>
           <w:szCs w:val="20"/>
         </w:rPr>
-        <w:t>Dean’s List, Gates Millennium Scholar, Yawkey Scholar</w:t>
+        <w:t xml:space="preserve">Dean’s List, Gates Millennium Scholar, </w:t>
+      </w:r>
+      <w:proofErr w:type="spellStart"/>
+      <w:r>
+        <w:rPr>
+          <w:rFonts w:ascii="Times New Roman" w:hAnsi="Times New Roman" w:cs="Times New Roman"/>
+          <w:sz w:val="20"/>
+          <w:szCs w:val="20"/>
+        </w:rPr>
+        <w:t>Yawkey</w:t>
+      </w:r>
+      <w:proofErr w:type="spellEnd"/>
+      <w:r>
+        <w:rPr>
+          <w:rFonts w:ascii="Times New Roman" w:hAnsi="Times New Roman" w:cs="Times New Roman"/>
+          <w:sz w:val="20"/>
+          <w:szCs w:val="20"/>
+        </w:rPr>
+        <w:t xml:space="preserve"> Scholar</w:t>
       </w:r>
     </w:p>
     <w:p>
@@ -1494,80 +1636,6 @@
           <w:sz w:val="20"/>
           <w:szCs w:val="20"/>
         </w:rPr>
-        <w:t xml:space="preserve"> Algebraic and Geometric Algorithms, Network Security, Computer Systems</w:t>
-      </w:r>
-    </w:p>
-    <w:p>
-      <w:pPr>
-        <w:spacing w:after="0" w:line="240" w:lineRule="auto"/>
-        <w:rPr>
-          <w:rFonts w:ascii="Times New Roman" w:hAnsi="Times New Roman" w:cs="Times New Roman"/>
-          <w:sz w:val="20"/>
-          <w:szCs w:val="20"/>
-        </w:rPr>
-      </w:pPr>
-    </w:p>
-    <w:p>
-      <w:pPr>
-        <w:spacing w:after="0" w:line="240" w:lineRule="auto"/>
-        <w:rPr>
-          <w:rFonts w:ascii="Times New Roman" w:hAnsi="Times New Roman" w:cs="Times New Roman"/>
-          <w:sz w:val="20"/>
-          <w:szCs w:val="20"/>
-        </w:rPr>
-      </w:pPr>
-      <w:r>
-        <w:rPr>
-          <w:rFonts w:ascii="Times New Roman" w:hAnsi="Times New Roman" w:cs="Times New Roman"/>
-          <w:b/>
-          <w:sz w:val="20"/>
-          <w:szCs w:val="20"/>
-        </w:rPr>
-        <w:t>Central Catholic High School</w:t>
-      </w:r>
-      <w:r>
-        <w:rPr>
-          <w:rFonts w:ascii="Times New Roman" w:hAnsi="Times New Roman" w:cs="Times New Roman"/>
-          <w:sz w:val="20"/>
-          <w:szCs w:val="20"/>
-        </w:rPr>
-        <w:t xml:space="preserve"> - Class of 2012</w:t>
-      </w:r>
-      <w:r>
-        <w:rPr>
-          <w:rFonts w:ascii="Times New Roman" w:hAnsi="Times New Roman" w:cs="Times New Roman"/>
-          <w:i/>
-          <w:sz w:val="20"/>
-          <w:szCs w:val="20"/>
-        </w:rPr>
-        <w:tab/>
-      </w:r>
-      <w:r>
-        <w:rPr>
-          <w:rFonts w:ascii="Times New Roman" w:hAnsi="Times New Roman" w:cs="Times New Roman"/>
-          <w:i/>
-          <w:sz w:val="20"/>
-          <w:szCs w:val="20"/>
-        </w:rPr>
-        <w:tab/>
-      </w:r>
-      <w:r>
-        <w:rPr>
-          <w:rFonts w:ascii="Times New Roman" w:hAnsi="Times New Roman" w:cs="Times New Roman"/>
-          <w:i/>
-          <w:sz w:val="20"/>
-          <w:szCs w:val="20"/>
-        </w:rPr>
-        <w:tab/>
-      </w:r>
-      <w:r>
-        <w:rPr>
-          <w:rFonts w:ascii="Times New Roman" w:hAnsi="Times New Roman" w:cs="Times New Roman"/>
-          <w:i/>
-          <w:sz w:val="20"/>
-          <w:szCs w:val="20"/>
-        </w:rPr>
-        <w:tab/>
         <w:t xml:space="preserve"> </w:t>
       </w:r>
       <w:r>
@@ -1576,7 +1644,118 @@
           <w:sz w:val="20"/>
           <w:szCs w:val="20"/>
         </w:rPr>
-        <w:t>Lawrence, MA</w:t>
+        <w:t xml:space="preserve">Algorithms, Network Security, </w:t>
+      </w:r>
+      <w:r>
+        <w:rPr>
+          <w:rFonts w:ascii="Times New Roman" w:hAnsi="Times New Roman" w:cs="Times New Roman"/>
+          <w:sz w:val="20"/>
+          <w:szCs w:val="20"/>
+        </w:rPr>
+        <w:t>Software</w:t>
+      </w:r>
+      <w:r>
+        <w:rPr>
+          <w:rFonts w:ascii="Times New Roman" w:hAnsi="Times New Roman" w:cs="Times New Roman"/>
+          <w:sz w:val="20"/>
+          <w:szCs w:val="20"/>
+        </w:rPr>
+        <w:t xml:space="preserve"> Systems</w:t>
+      </w:r>
+      <w:r>
+        <w:rPr>
+          <w:rFonts w:ascii="Times New Roman" w:hAnsi="Times New Roman" w:cs="Times New Roman"/>
+          <w:sz w:val="20"/>
+          <w:szCs w:val="20"/>
+        </w:rPr>
+        <w:t>, Computer Languages</w:t>
+      </w:r>
+    </w:p>
+    <w:p>
+      <w:pPr>
+        <w:spacing w:after="0" w:line="240" w:lineRule="auto"/>
+        <w:rPr>
+          <w:rFonts w:ascii="Times New Roman" w:hAnsi="Times New Roman" w:cs="Times New Roman"/>
+          <w:b/>
+          <w:sz w:val="20"/>
+          <w:szCs w:val="20"/>
+        </w:rPr>
+      </w:pPr>
+    </w:p>
+    <w:p>
+      <w:pPr>
+        <w:spacing w:after="0" w:line="240" w:lineRule="auto"/>
+        <w:rPr>
+          <w:rFonts w:ascii="Times New Roman" w:hAnsi="Times New Roman" w:cs="Times New Roman"/>
+          <w:sz w:val="20"/>
+          <w:szCs w:val="20"/>
+        </w:rPr>
+      </w:pPr>
+      <w:r>
+        <w:rPr>
+          <w:rFonts w:ascii="Times New Roman" w:hAnsi="Times New Roman" w:cs="Times New Roman"/>
+          <w:b/>
+          <w:sz w:val="20"/>
+          <w:szCs w:val="20"/>
+        </w:rPr>
+        <w:t xml:space="preserve">BU Metropolitan College </w:t>
+      </w:r>
+      <w:r>
+        <w:rPr>
+          <w:rFonts w:ascii="Times New Roman" w:hAnsi="Times New Roman" w:cs="Times New Roman"/>
+          <w:sz w:val="20"/>
+          <w:szCs w:val="20"/>
+        </w:rPr>
+        <w:t>-</w:t>
+      </w:r>
+      <w:r>
+        <w:rPr>
+          <w:rFonts w:ascii="Times New Roman" w:hAnsi="Times New Roman" w:cs="Times New Roman"/>
+          <w:b/>
+          <w:sz w:val="20"/>
+          <w:szCs w:val="20"/>
+        </w:rPr>
+        <w:t xml:space="preserve"> </w:t>
+      </w:r>
+      <w:r>
+        <w:rPr>
+          <w:rFonts w:ascii="Times New Roman" w:hAnsi="Times New Roman" w:cs="Times New Roman"/>
+          <w:sz w:val="20"/>
+          <w:szCs w:val="20"/>
+        </w:rPr>
+        <w:t>IT Help Desk Assistant</w:t>
+      </w:r>
+      <w:r>
+        <w:rPr>
+          <w:rFonts w:ascii="Times New Roman" w:hAnsi="Times New Roman" w:cs="Times New Roman"/>
+          <w:sz w:val="20"/>
+          <w:szCs w:val="20"/>
+        </w:rPr>
+        <w:t xml:space="preserve">, Research Assistant          </w:t>
+      </w:r>
+      <w:r>
+        <w:rPr>
+          <w:rFonts w:ascii="Times New Roman" w:hAnsi="Times New Roman" w:cs="Times New Roman"/>
+          <w:sz w:val="20"/>
+          <w:szCs w:val="20"/>
+        </w:rPr>
+        <w:t xml:space="preserve">11/2013 - </w:t>
+      </w:r>
+      <w:r>
+        <w:rPr>
+          <w:rFonts w:ascii="Times New Roman" w:hAnsi="Times New Roman" w:cs="Times New Roman"/>
+          <w:sz w:val="20"/>
+          <w:szCs w:val="20"/>
+        </w:rPr>
+        <w:t>5/2014</w:t>
+      </w:r>
+      <w:r>
+        <w:rPr>
+          <w:rFonts w:ascii="Times New Roman" w:hAnsi="Times New Roman" w:cs="Times New Roman"/>
+          <w:sz w:val="20"/>
+          <w:szCs w:val="20"/>
+        </w:rPr>
+        <w:t>, 8/2014 - present</w:t>
       </w:r>
     </w:p>
     <w:p>
@@ -1589,120 +1768,84 @@
         <w:spacing w:after="0" w:line="240" w:lineRule="auto"/>
         <w:rPr>
           <w:rFonts w:ascii="Times New Roman" w:hAnsi="Times New Roman" w:cs="Times New Roman"/>
-          <w:sz w:val="20"/>
-          <w:szCs w:val="20"/>
-        </w:rPr>
-      </w:pPr>
-      <w:r>
-        <w:rPr>
-          <w:rFonts w:ascii="Times New Roman" w:hAnsi="Times New Roman" w:cs="Times New Roman"/>
-          <w:sz w:val="20"/>
-          <w:szCs w:val="20"/>
-        </w:rPr>
-        <w:t>Lawrence Achiever’s Award (City’s top high school academic graduate)</w:t>
-      </w:r>
-    </w:p>
-    <w:p>
-      <w:pPr>
-        <w:spacing w:after="0" w:line="240" w:lineRule="auto"/>
-        <w:rPr>
-          <w:rFonts w:ascii="Times New Roman" w:hAnsi="Times New Roman" w:cs="Times New Roman"/>
-          <w:b/>
-          <w:sz w:val="20"/>
-          <w:szCs w:val="20"/>
-        </w:rPr>
-      </w:pPr>
-    </w:p>
-    <w:p>
-      <w:pPr>
-        <w:spacing w:after="0" w:line="240" w:lineRule="auto"/>
-        <w:rPr>
-          <w:rFonts w:ascii="Times New Roman" w:hAnsi="Times New Roman" w:cs="Times New Roman"/>
-          <w:sz w:val="20"/>
-          <w:szCs w:val="20"/>
-        </w:rPr>
-      </w:pPr>
-      <w:r>
-        <w:rPr>
-          <w:rFonts w:ascii="Times New Roman" w:hAnsi="Times New Roman" w:cs="Times New Roman"/>
-          <w:b/>
-          <w:sz w:val="20"/>
-          <w:szCs w:val="20"/>
-        </w:rPr>
-        <w:t xml:space="preserve">BU Metropolitan College </w:t>
-      </w:r>
-      <w:r>
-        <w:rPr>
-          <w:rFonts w:ascii="Times New Roman" w:hAnsi="Times New Roman" w:cs="Times New Roman"/>
-          <w:sz w:val="20"/>
-          <w:szCs w:val="20"/>
-        </w:rPr>
-        <w:t>-</w:t>
-      </w:r>
-      <w:r>
-        <w:rPr>
-          <w:rFonts w:ascii="Times New Roman" w:hAnsi="Times New Roman" w:cs="Times New Roman"/>
-          <w:b/>
-          <w:sz w:val="20"/>
-          <w:szCs w:val="20"/>
-        </w:rPr>
-        <w:t xml:space="preserve"> </w:t>
-      </w:r>
-      <w:r>
-        <w:rPr>
-          <w:rFonts w:ascii="Times New Roman" w:hAnsi="Times New Roman" w:cs="Times New Roman"/>
-          <w:sz w:val="20"/>
-          <w:szCs w:val="20"/>
-        </w:rPr>
-        <w:t>IT Help Desk Assistant</w:t>
-      </w:r>
-      <w:r>
-        <w:rPr>
-          <w:rFonts w:ascii="Times New Roman" w:hAnsi="Times New Roman" w:cs="Times New Roman"/>
-          <w:sz w:val="20"/>
-          <w:szCs w:val="20"/>
-        </w:rPr>
-        <w:tab/>
-      </w:r>
-      <w:r>
-        <w:rPr>
-          <w:rFonts w:ascii="Times New Roman" w:hAnsi="Times New Roman" w:cs="Times New Roman"/>
-          <w:sz w:val="20"/>
-          <w:szCs w:val="20"/>
-        </w:rPr>
-        <w:tab/>
-      </w:r>
-      <w:r>
-        <w:rPr>
-          <w:rFonts w:ascii="Times New Roman" w:hAnsi="Times New Roman" w:cs="Times New Roman"/>
-          <w:sz w:val="20"/>
-          <w:szCs w:val="20"/>
-        </w:rPr>
-        <w:tab/>
-      </w:r>
-      <w:r>
-        <w:rPr>
-          <w:rFonts w:ascii="Times New Roman" w:hAnsi="Times New Roman" w:cs="Times New Roman"/>
-          <w:sz w:val="20"/>
-          <w:szCs w:val="20"/>
-        </w:rPr>
-        <w:t xml:space="preserve">            </w:t>
-      </w:r>
-      <w:r>
-        <w:rPr>
-          <w:rFonts w:ascii="Times New Roman" w:hAnsi="Times New Roman" w:cs="Times New Roman"/>
-          <w:sz w:val="20"/>
-          <w:szCs w:val="20"/>
-        </w:rPr>
-        <w:t xml:space="preserve">11/2013 - </w:t>
-      </w:r>
-      <w:r>
-        <w:rPr>
-          <w:rFonts w:ascii="Times New Roman" w:hAnsi="Times New Roman" w:cs="Times New Roman"/>
-          <w:sz w:val="20"/>
-          <w:szCs w:val="20"/>
-        </w:rPr>
-        <w:t>5/2014</w:t>
+          <w:b/>
+          <w:sz w:val="20"/>
+          <w:szCs w:val="20"/>
+        </w:rPr>
+      </w:pPr>
+      <w:r>
+        <w:rPr>
+          <w:rFonts w:ascii="Times New Roman" w:hAnsi="Times New Roman" w:cs="Times New Roman"/>
+          <w:sz w:val="20"/>
+          <w:szCs w:val="20"/>
+        </w:rPr>
+        <w:t>Managed VPN, Virtu</w:t>
+      </w:r>
+      <w:r>
+        <w:rPr>
+          <w:rFonts w:ascii="Times New Roman" w:hAnsi="Times New Roman" w:cs="Times New Roman"/>
+          <w:sz w:val="20"/>
+          <w:szCs w:val="20"/>
+        </w:rPr>
+        <w:t>al Machines</w:t>
+      </w:r>
+      <w:r>
+        <w:rPr>
+          <w:rFonts w:ascii="Times New Roman" w:hAnsi="Times New Roman" w:cs="Times New Roman"/>
+          <w:sz w:val="20"/>
+          <w:szCs w:val="20"/>
+        </w:rPr>
+        <w:t xml:space="preserve"> (</w:t>
+      </w:r>
+      <w:proofErr w:type="spellStart"/>
+      <w:r>
+        <w:rPr>
+          <w:rFonts w:ascii="Times New Roman" w:hAnsi="Times New Roman" w:cs="Times New Roman"/>
+          <w:sz w:val="20"/>
+          <w:szCs w:val="20"/>
+        </w:rPr>
+        <w:t>VMWare</w:t>
+      </w:r>
+      <w:proofErr w:type="spellEnd"/>
+      <w:r>
+        <w:rPr>
+          <w:rFonts w:ascii="Times New Roman" w:hAnsi="Times New Roman" w:cs="Times New Roman"/>
+          <w:sz w:val="20"/>
+          <w:szCs w:val="20"/>
+        </w:rPr>
+        <w:t>)</w:t>
+      </w:r>
+      <w:r>
+        <w:rPr>
+          <w:rFonts w:ascii="Times New Roman" w:hAnsi="Times New Roman" w:cs="Times New Roman"/>
+          <w:sz w:val="20"/>
+          <w:szCs w:val="20"/>
+        </w:rPr>
+        <w:t>, lab</w:t>
+      </w:r>
+      <w:r>
+        <w:rPr>
+          <w:rFonts w:ascii="Times New Roman" w:hAnsi="Times New Roman" w:cs="Times New Roman"/>
+          <w:sz w:val="20"/>
+          <w:szCs w:val="20"/>
+        </w:rPr>
+        <w:t xml:space="preserve"> projectors, audio and video equipment, </w:t>
+      </w:r>
+      <w:r>
+        <w:rPr>
+          <w:rFonts w:ascii="Times New Roman" w:hAnsi="Times New Roman" w:cs="Times New Roman"/>
+          <w:sz w:val="20"/>
+          <w:szCs w:val="20"/>
+        </w:rPr>
+        <w:t xml:space="preserve">and </w:t>
+      </w:r>
+      <w:r>
+        <w:rPr>
+          <w:rFonts w:ascii="Times New Roman" w:hAnsi="Times New Roman" w:cs="Times New Roman"/>
+          <w:sz w:val="20"/>
+          <w:szCs w:val="20"/>
+        </w:rPr>
+        <w:t>Symantec Ghost Imaging.</w:t>
       </w:r>
     </w:p>
     <w:p>
@@ -1715,58 +1858,34 @@
         <w:spacing w:after="0" w:line="240" w:lineRule="auto"/>
         <w:rPr>
           <w:rFonts w:ascii="Times New Roman" w:hAnsi="Times New Roman" w:cs="Times New Roman"/>
-          <w:i/>
-          <w:sz w:val="20"/>
-          <w:szCs w:val="20"/>
-        </w:rPr>
-      </w:pPr>
-      <w:r>
-        <w:rPr>
-          <w:rFonts w:ascii="Times New Roman" w:hAnsi="Times New Roman" w:cs="Times New Roman"/>
-          <w:sz w:val="20"/>
-          <w:szCs w:val="20"/>
-        </w:rPr>
-        <w:t>T</w:t>
-      </w:r>
-      <w:r>
-        <w:rPr>
-          <w:rFonts w:ascii="Times New Roman" w:hAnsi="Times New Roman" w:cs="Times New Roman"/>
-          <w:sz w:val="20"/>
-          <w:szCs w:val="20"/>
-        </w:rPr>
-        <w:t xml:space="preserve">roubleshooting issues on </w:t>
-      </w:r>
-      <w:r>
-        <w:rPr>
-          <w:rFonts w:ascii="Times New Roman" w:hAnsi="Times New Roman" w:cs="Times New Roman"/>
-          <w:sz w:val="20"/>
-          <w:szCs w:val="20"/>
-        </w:rPr>
-        <w:t>Windows,</w:t>
-      </w:r>
-      <w:r>
-        <w:rPr>
-          <w:rFonts w:ascii="Times New Roman" w:hAnsi="Times New Roman" w:cs="Times New Roman"/>
-          <w:sz w:val="20"/>
-          <w:szCs w:val="20"/>
-        </w:rPr>
-        <w:t xml:space="preserve"> Mac, and Linux software</w:t>
-      </w:r>
-      <w:r>
-        <w:rPr>
-          <w:rFonts w:ascii="Times New Roman" w:hAnsi="Times New Roman" w:cs="Times New Roman"/>
-          <w:sz w:val="20"/>
-          <w:szCs w:val="20"/>
-        </w:rPr>
-        <w:t xml:space="preserve"> and hardware</w:t>
-      </w:r>
-      <w:r>
-        <w:rPr>
-          <w:rFonts w:ascii="Times New Roman" w:hAnsi="Times New Roman" w:cs="Times New Roman"/>
-          <w:sz w:val="20"/>
-          <w:szCs w:val="20"/>
-        </w:rPr>
-        <w:t xml:space="preserve">. </w:t>
+          <w:b/>
+          <w:sz w:val="20"/>
+          <w:szCs w:val="20"/>
+        </w:rPr>
+      </w:pPr>
+      <w:r>
+        <w:rPr>
+          <w:rFonts w:ascii="Times New Roman" w:hAnsi="Times New Roman" w:cs="Times New Roman"/>
+          <w:sz w:val="20"/>
+          <w:szCs w:val="20"/>
+        </w:rPr>
+        <w:t>Developed Python scripts</w:t>
+      </w:r>
+      <w:r>
+        <w:rPr>
+          <w:rFonts w:ascii="Times New Roman" w:hAnsi="Times New Roman" w:cs="Times New Roman"/>
+          <w:sz w:val="20"/>
+          <w:szCs w:val="20"/>
+        </w:rPr>
+        <w:t xml:space="preserve"> for organizing log files with datasets of hundreds of users</w:t>
+      </w:r>
+      <w:r>
+        <w:rPr>
+          <w:rFonts w:ascii="Times New Roman" w:hAnsi="Times New Roman" w:cs="Times New Roman"/>
+          <w:sz w:val="20"/>
+          <w:szCs w:val="20"/>
+        </w:rPr>
+        <w:t>.</w:t>
       </w:r>
     </w:p>
     <w:p>
@@ -1790,7 +1909,43 @@
           <w:sz w:val="20"/>
           <w:szCs w:val="20"/>
         </w:rPr>
-        <w:t>Performed Python scripting for organizing log files with datasets of hundreds of users</w:t>
+        <w:t xml:space="preserve">Assisted in researching </w:t>
+      </w:r>
+      <w:proofErr w:type="spellStart"/>
+      <w:r>
+        <w:rPr>
+          <w:rFonts w:ascii="Times New Roman" w:hAnsi="Times New Roman" w:cs="Times New Roman"/>
+          <w:sz w:val="20"/>
+          <w:szCs w:val="20"/>
+        </w:rPr>
+        <w:t>edX</w:t>
+      </w:r>
+      <w:proofErr w:type="spellEnd"/>
+      <w:r>
+        <w:rPr>
+          <w:rFonts w:ascii="Times New Roman" w:hAnsi="Times New Roman" w:cs="Times New Roman"/>
+          <w:sz w:val="20"/>
+          <w:szCs w:val="20"/>
+        </w:rPr>
+        <w:t xml:space="preserve"> for designing a web app to teach MET courses (</w:t>
+      </w:r>
+      <w:proofErr w:type="spellStart"/>
+      <w:r>
+        <w:rPr>
+          <w:rFonts w:ascii="Times New Roman" w:hAnsi="Times New Roman" w:cs="Times New Roman"/>
+          <w:sz w:val="20"/>
+          <w:szCs w:val="20"/>
+        </w:rPr>
+        <w:t>Django</w:t>
+      </w:r>
+      <w:proofErr w:type="spellEnd"/>
+      <w:r>
+        <w:rPr>
+          <w:rFonts w:ascii="Times New Roman" w:hAnsi="Times New Roman" w:cs="Times New Roman"/>
+          <w:sz w:val="20"/>
+          <w:szCs w:val="20"/>
+        </w:rPr>
+        <w:t>)</w:t>
       </w:r>
       <w:r>
         <w:rPr>
@@ -1799,6 +1954,100 @@
           <w:szCs w:val="20"/>
         </w:rPr>
         <w:t>.</w:t>
+      </w:r>
+    </w:p>
+    <w:p>
+      <w:pPr>
+        <w:spacing w:after="0" w:line="240" w:lineRule="auto"/>
+        <w:rPr>
+          <w:rFonts w:ascii="Times New Roman" w:hAnsi="Times New Roman" w:cs="Times New Roman"/>
+          <w:b/>
+          <w:sz w:val="20"/>
+          <w:szCs w:val="20"/>
+        </w:rPr>
+      </w:pPr>
+    </w:p>
+    <w:p>
+      <w:pPr>
+        <w:spacing w:after="0" w:line="240" w:lineRule="auto"/>
+        <w:rPr>
+          <w:rFonts w:ascii="Times New Roman" w:hAnsi="Times New Roman" w:cs="Times New Roman"/>
+          <w:sz w:val="20"/>
+          <w:szCs w:val="20"/>
+        </w:rPr>
+      </w:pPr>
+      <w:r>
+        <w:rPr>
+          <w:rFonts w:ascii="Times New Roman" w:hAnsi="Times New Roman" w:cs="Times New Roman"/>
+          <w:b/>
+          <w:sz w:val="20"/>
+          <w:szCs w:val="20"/>
+        </w:rPr>
+        <w:t xml:space="preserve">Intuit - </w:t>
+      </w:r>
+      <w:r>
+        <w:rPr>
+          <w:rFonts w:ascii="Times New Roman" w:hAnsi="Times New Roman" w:cs="Times New Roman"/>
+          <w:sz w:val="20"/>
+          <w:szCs w:val="20"/>
+        </w:rPr>
+        <w:t>Software Engineer Intern</w:t>
+      </w:r>
+      <w:r>
+        <w:rPr>
+          <w:rFonts w:ascii="Times New Roman" w:hAnsi="Times New Roman" w:cs="Times New Roman"/>
+          <w:sz w:val="20"/>
+          <w:szCs w:val="20"/>
+        </w:rPr>
+        <w:t xml:space="preserve"> (Operations)</w:t>
+      </w:r>
+      <w:r>
+        <w:rPr>
+          <w:rFonts w:ascii="Times New Roman" w:hAnsi="Times New Roman" w:cs="Times New Roman"/>
+          <w:sz w:val="20"/>
+          <w:szCs w:val="20"/>
+        </w:rPr>
+        <w:tab/>
+      </w:r>
+      <w:r>
+        <w:rPr>
+          <w:rFonts w:ascii="Times New Roman" w:hAnsi="Times New Roman" w:cs="Times New Roman"/>
+          <w:sz w:val="20"/>
+          <w:szCs w:val="20"/>
+        </w:rPr>
+        <w:tab/>
+      </w:r>
+      <w:r>
+        <w:rPr>
+          <w:rFonts w:ascii="Times New Roman" w:hAnsi="Times New Roman" w:cs="Times New Roman"/>
+          <w:sz w:val="20"/>
+          <w:szCs w:val="20"/>
+        </w:rPr>
+        <w:tab/>
+      </w:r>
+      <w:r>
+        <w:rPr>
+          <w:rFonts w:ascii="Times New Roman" w:hAnsi="Times New Roman" w:cs="Times New Roman"/>
+          <w:sz w:val="20"/>
+          <w:szCs w:val="20"/>
+        </w:rPr>
+        <w:tab/>
+      </w:r>
+      <w:r>
+        <w:rPr>
+          <w:rFonts w:ascii="Times New Roman" w:hAnsi="Times New Roman" w:cs="Times New Roman"/>
+          <w:sz w:val="20"/>
+          <w:szCs w:val="20"/>
+        </w:rPr>
+        <w:t xml:space="preserve">5/2014 - </w:t>
+      </w:r>
+      <w:r>
+        <w:rPr>
+          <w:rFonts w:ascii="Times New Roman" w:hAnsi="Times New Roman" w:cs="Times New Roman"/>
+          <w:sz w:val="20"/>
+          <w:szCs w:val="20"/>
+        </w:rPr>
+        <w:t>8/2014</w:t>
       </w:r>
     </w:p>
     <w:p>
@@ -1806,7 +2055,7 @@
         <w:pStyle w:val="ListParagraph"/>
         <w:numPr>
           <w:ilvl w:val="0"/>
-          <w:numId w:val="5"/>
+          <w:numId w:val="14"/>
         </w:numPr>
         <w:spacing w:after="0" w:line="240" w:lineRule="auto"/>
         <w:rPr>
@@ -1822,135 +2071,87 @@
           <w:sz w:val="20"/>
           <w:szCs w:val="20"/>
         </w:rPr>
-        <w:t>Managed VPN, Virtu</w:t>
-      </w:r>
-      <w:r>
-        <w:rPr>
-          <w:rFonts w:ascii="Times New Roman" w:hAnsi="Times New Roman" w:cs="Times New Roman"/>
-          <w:sz w:val="20"/>
-          <w:szCs w:val="20"/>
-        </w:rPr>
-        <w:t>al Machines</w:t>
-      </w:r>
-      <w:r>
-        <w:rPr>
-          <w:rFonts w:ascii="Times New Roman" w:hAnsi="Times New Roman" w:cs="Times New Roman"/>
-          <w:sz w:val="20"/>
-          <w:szCs w:val="20"/>
-        </w:rPr>
-        <w:t xml:space="preserve"> (VMWare)</w:t>
-      </w:r>
-      <w:r>
-        <w:rPr>
-          <w:rFonts w:ascii="Times New Roman" w:hAnsi="Times New Roman" w:cs="Times New Roman"/>
-          <w:sz w:val="20"/>
-          <w:szCs w:val="20"/>
-        </w:rPr>
-        <w:t>, lab</w:t>
-      </w:r>
-      <w:r>
-        <w:rPr>
-          <w:rFonts w:ascii="Times New Roman" w:hAnsi="Times New Roman" w:cs="Times New Roman"/>
-          <w:sz w:val="20"/>
-          <w:szCs w:val="20"/>
-        </w:rPr>
-        <w:t xml:space="preserve"> projectors, audio and video equipment, </w:t>
-      </w:r>
-      <w:r>
-        <w:rPr>
-          <w:rFonts w:ascii="Times New Roman" w:hAnsi="Times New Roman" w:cs="Times New Roman"/>
-          <w:sz w:val="20"/>
-          <w:szCs w:val="20"/>
-        </w:rPr>
-        <w:t xml:space="preserve">and </w:t>
-      </w:r>
-      <w:r>
-        <w:rPr>
-          <w:rFonts w:ascii="Times New Roman" w:hAnsi="Times New Roman" w:cs="Times New Roman"/>
-          <w:sz w:val="20"/>
-          <w:szCs w:val="20"/>
-        </w:rPr>
-        <w:t>Symantec Ghost Imaging.</w:t>
-      </w:r>
-    </w:p>
-    <w:p>
-      <w:pPr>
-        <w:spacing w:after="0" w:line="240" w:lineRule="auto"/>
-        <w:rPr>
-          <w:rFonts w:ascii="Times New Roman" w:hAnsi="Times New Roman" w:cs="Times New Roman"/>
-          <w:b/>
-          <w:sz w:val="20"/>
-          <w:szCs w:val="20"/>
-        </w:rPr>
-      </w:pPr>
-    </w:p>
-    <w:p>
-      <w:pPr>
-        <w:spacing w:after="0" w:line="240" w:lineRule="auto"/>
-        <w:rPr>
-          <w:rFonts w:ascii="Times New Roman" w:hAnsi="Times New Roman" w:cs="Times New Roman"/>
-          <w:b/>
-          <w:sz w:val="20"/>
-          <w:szCs w:val="20"/>
-        </w:rPr>
-      </w:pPr>
-      <w:r>
-        <w:rPr>
-          <w:rFonts w:ascii="Times New Roman" w:hAnsi="Times New Roman" w:cs="Times New Roman"/>
-          <w:b/>
-          <w:sz w:val="20"/>
-          <w:szCs w:val="20"/>
-        </w:rPr>
-        <w:t xml:space="preserve">Intuit - </w:t>
-      </w:r>
-      <w:r>
-        <w:rPr>
-          <w:rFonts w:ascii="Times New Roman" w:hAnsi="Times New Roman" w:cs="Times New Roman"/>
-          <w:sz w:val="20"/>
-          <w:szCs w:val="20"/>
-        </w:rPr>
-        <w:t>Software Engineer Intern</w:t>
-      </w:r>
-      <w:r>
-        <w:rPr>
-          <w:rFonts w:ascii="Times New Roman" w:hAnsi="Times New Roman" w:cs="Times New Roman"/>
-          <w:sz w:val="20"/>
-          <w:szCs w:val="20"/>
-        </w:rPr>
-        <w:tab/>
-      </w:r>
-      <w:r>
-        <w:rPr>
-          <w:rFonts w:ascii="Times New Roman" w:hAnsi="Times New Roman" w:cs="Times New Roman"/>
-          <w:sz w:val="20"/>
-          <w:szCs w:val="20"/>
-        </w:rPr>
-        <w:tab/>
-      </w:r>
-      <w:r>
-        <w:rPr>
-          <w:rFonts w:ascii="Times New Roman" w:hAnsi="Times New Roman" w:cs="Times New Roman"/>
-          <w:sz w:val="20"/>
-          <w:szCs w:val="20"/>
-        </w:rPr>
-        <w:tab/>
-      </w:r>
-      <w:r>
-        <w:rPr>
-          <w:rFonts w:ascii="Times New Roman" w:hAnsi="Times New Roman" w:cs="Times New Roman"/>
-          <w:sz w:val="20"/>
-          <w:szCs w:val="20"/>
-        </w:rPr>
-        <w:tab/>
-      </w:r>
-      <w:r>
-        <w:rPr>
-          <w:rFonts w:ascii="Times New Roman" w:hAnsi="Times New Roman" w:cs="Times New Roman"/>
-          <w:sz w:val="20"/>
-          <w:szCs w:val="20"/>
-        </w:rPr>
-        <w:tab/>
-        <w:t xml:space="preserve">              5/2014 - present</w:t>
+        <w:t xml:space="preserve">Constructed a </w:t>
+      </w:r>
+      <w:r>
+        <w:rPr>
+          <w:rFonts w:ascii="Times New Roman" w:hAnsi="Times New Roman" w:cs="Times New Roman"/>
+          <w:sz w:val="20"/>
+          <w:szCs w:val="20"/>
+        </w:rPr>
+        <w:t xml:space="preserve">CI </w:t>
+      </w:r>
+      <w:r>
+        <w:rPr>
+          <w:rFonts w:ascii="Times New Roman" w:hAnsi="Times New Roman" w:cs="Times New Roman"/>
+          <w:sz w:val="20"/>
+          <w:szCs w:val="20"/>
+        </w:rPr>
+        <w:t xml:space="preserve">pipeline </w:t>
+      </w:r>
+      <w:r>
+        <w:rPr>
+          <w:rFonts w:ascii="Times New Roman" w:hAnsi="Times New Roman" w:cs="Times New Roman"/>
+          <w:sz w:val="20"/>
+          <w:szCs w:val="20"/>
+        </w:rPr>
+        <w:t xml:space="preserve">that took advantage of a BATs environment where </w:t>
+      </w:r>
+      <w:r>
+        <w:rPr>
+          <w:rFonts w:ascii="Times New Roman" w:hAnsi="Times New Roman" w:cs="Times New Roman"/>
+          <w:sz w:val="20"/>
+          <w:szCs w:val="20"/>
+        </w:rPr>
+        <w:t>unit tests and BATs must pass before deployment to QA</w:t>
+      </w:r>
+      <w:r>
+        <w:rPr>
+          <w:rFonts w:ascii="Times New Roman" w:hAnsi="Times New Roman" w:cs="Times New Roman"/>
+          <w:sz w:val="20"/>
+          <w:szCs w:val="20"/>
+        </w:rPr>
+        <w:t>.</w:t>
+      </w:r>
+    </w:p>
+    <w:p>
+      <w:pPr>
+        <w:pStyle w:val="ListParagraph"/>
+        <w:numPr>
+          <w:ilvl w:val="0"/>
+          <w:numId w:val="14"/>
+        </w:numPr>
+        <w:spacing w:after="0" w:line="240" w:lineRule="auto"/>
+        <w:rPr>
+          <w:rFonts w:ascii="Times New Roman" w:hAnsi="Times New Roman" w:cs="Times New Roman"/>
+          <w:b/>
+          <w:sz w:val="20"/>
+          <w:szCs w:val="20"/>
+        </w:rPr>
+      </w:pPr>
+      <w:r>
+        <w:rPr>
+          <w:rFonts w:ascii="Times New Roman" w:hAnsi="Times New Roman" w:cs="Times New Roman"/>
+          <w:sz w:val="20"/>
+          <w:szCs w:val="20"/>
+        </w:rPr>
+        <w:t>Developed Chef recipes</w:t>
+      </w:r>
+      <w:r>
+        <w:rPr>
+          <w:rFonts w:ascii="Times New Roman" w:hAnsi="Times New Roman" w:cs="Times New Roman"/>
+          <w:sz w:val="20"/>
+          <w:szCs w:val="20"/>
+        </w:rPr>
+        <w:t xml:space="preserve"> to initialize tomcat configurations and package installations for better automatio</w:t>
+      </w:r>
+      <w:r>
+        <w:rPr>
+          <w:rFonts w:ascii="Times New Roman" w:hAnsi="Times New Roman" w:cs="Times New Roman"/>
+          <w:sz w:val="20"/>
+          <w:szCs w:val="20"/>
+        </w:rPr>
+        <w:t>n when shipping applications through environments.</w:t>
       </w:r>
     </w:p>
     <w:p>
@@ -1987,23 +2188,15 @@
           <w:sz w:val="20"/>
           <w:szCs w:val="20"/>
         </w:rPr>
-        <w:t>(ACM</w:t>
-      </w:r>
-      <w:r>
-        <w:rPr>
-          <w:rFonts w:ascii="Times New Roman" w:hAnsi="Times New Roman" w:cs="Times New Roman"/>
-          <w:sz w:val="20"/>
-          <w:szCs w:val="20"/>
-        </w:rPr>
-        <w:t xml:space="preserve"> - </w:t>
-      </w:r>
-      <w:r>
-        <w:rPr>
-          <w:rFonts w:ascii="Times New Roman" w:hAnsi="Times New Roman" w:cs="Times New Roman"/>
-          <w:sz w:val="20"/>
-          <w:szCs w:val="20"/>
-        </w:rPr>
-        <w:t>Hackerspace of Boston University)</w:t>
+        <w:t xml:space="preserve">- ACM </w:t>
+      </w:r>
+      <w:r>
+        <w:rPr>
+          <w:rFonts w:ascii="Times New Roman" w:hAnsi="Times New Roman" w:cs="Times New Roman"/>
+          <w:sz w:val="20"/>
+          <w:szCs w:val="20"/>
+        </w:rPr>
+        <w:t>(2014</w:t>
       </w:r>
       <w:r>
         <w:rPr>
@@ -2019,73 +2212,117 @@
           <w:sz w:val="20"/>
           <w:szCs w:val="20"/>
         </w:rPr>
-        <w:t>(2014-2015)</w:t>
-      </w:r>
-    </w:p>
-    <w:p>
-      <w:pPr>
-        <w:spacing w:after="0" w:line="240" w:lineRule="auto"/>
-        <w:rPr>
-          <w:rFonts w:ascii="Times New Roman" w:hAnsi="Times New Roman" w:cs="Times New Roman"/>
-          <w:sz w:val="20"/>
-          <w:szCs w:val="20"/>
-        </w:rPr>
-      </w:pPr>
-      <w:r>
-        <w:rPr>
-          <w:rFonts w:ascii="Times New Roman" w:hAnsi="Times New Roman" w:cs="Times New Roman"/>
-          <w:sz w:val="20"/>
-          <w:szCs w:val="20"/>
-        </w:rPr>
-        <w:t xml:space="preserve">Web Development Lead of Global App Initiative, </w:t>
-      </w:r>
-      <w:r>
-        <w:rPr>
-          <w:rFonts w:ascii="Times New Roman" w:hAnsi="Times New Roman" w:cs="Times New Roman"/>
-          <w:sz w:val="20"/>
-          <w:szCs w:val="20"/>
-        </w:rPr>
-        <w:t>Digital Media Club, Computer Engineering Club (CE++),</w:t>
-      </w:r>
-      <w:r>
-        <w:rPr>
-          <w:rFonts w:ascii="Times New Roman" w:hAnsi="Times New Roman" w:cs="Times New Roman"/>
-          <w:sz w:val="20"/>
-          <w:szCs w:val="20"/>
-        </w:rPr>
-        <w:t xml:space="preserve"> Student Cluster Competition</w:t>
-      </w:r>
-      <w:r>
-        <w:rPr>
-          <w:rFonts w:ascii="Times New Roman" w:hAnsi="Times New Roman" w:cs="Times New Roman"/>
-          <w:sz w:val="20"/>
-          <w:szCs w:val="20"/>
-        </w:rPr>
-        <w:t xml:space="preserve"> 2014</w:t>
-      </w:r>
-      <w:r>
-        <w:rPr>
-          <w:rFonts w:ascii="Times New Roman" w:hAnsi="Times New Roman" w:cs="Times New Roman"/>
-          <w:sz w:val="20"/>
-          <w:szCs w:val="20"/>
-        </w:rPr>
-        <w:t>,</w:t>
-      </w:r>
-      <w:r>
-        <w:rPr>
-          <w:rFonts w:ascii="Times New Roman" w:hAnsi="Times New Roman" w:cs="Times New Roman"/>
-          <w:sz w:val="20"/>
-          <w:szCs w:val="20"/>
-        </w:rPr>
-        <w:t xml:space="preserve"> Open Web</w:t>
-      </w:r>
-      <w:r>
-        <w:rPr>
-          <w:rFonts w:ascii="Times New Roman" w:hAnsi="Times New Roman" w:cs="Times New Roman"/>
-          <w:sz w:val="20"/>
-          <w:szCs w:val="20"/>
-        </w:rPr>
-        <w:t>.</w:t>
+        <w:t>-</w:t>
+      </w:r>
+      <w:r>
+        <w:rPr>
+          <w:rFonts w:ascii="Times New Roman" w:hAnsi="Times New Roman" w:cs="Times New Roman"/>
+          <w:sz w:val="20"/>
+          <w:szCs w:val="20"/>
+        </w:rPr>
+        <w:t xml:space="preserve"> </w:t>
+      </w:r>
+      <w:r>
+        <w:rPr>
+          <w:rFonts w:ascii="Times New Roman" w:hAnsi="Times New Roman" w:cs="Times New Roman"/>
+          <w:sz w:val="20"/>
+          <w:szCs w:val="20"/>
+        </w:rPr>
+        <w:t>2015)</w:t>
+      </w:r>
+    </w:p>
+    <w:p>
+      <w:pPr>
+        <w:spacing w:after="0" w:line="240" w:lineRule="auto"/>
+        <w:rPr>
+          <w:rFonts w:ascii="Times New Roman" w:hAnsi="Times New Roman" w:cs="Times New Roman"/>
+          <w:sz w:val="20"/>
+          <w:szCs w:val="20"/>
+        </w:rPr>
+      </w:pPr>
+      <w:r>
+        <w:rPr>
+          <w:rFonts w:ascii="Times New Roman" w:hAnsi="Times New Roman" w:cs="Times New Roman"/>
+          <w:sz w:val="20"/>
+          <w:szCs w:val="20"/>
+        </w:rPr>
+        <w:t>Web Development Lead of Global App Initiative</w:t>
+      </w:r>
+      <w:r>
+        <w:rPr>
+          <w:rFonts w:ascii="Times New Roman" w:hAnsi="Times New Roman" w:cs="Times New Roman"/>
+          <w:sz w:val="20"/>
+          <w:szCs w:val="20"/>
+        </w:rPr>
+        <w:t xml:space="preserve"> (2014)</w:t>
+      </w:r>
+      <w:r>
+        <w:rPr>
+          <w:rFonts w:ascii="Times New Roman" w:hAnsi="Times New Roman" w:cs="Times New Roman"/>
+          <w:sz w:val="20"/>
+          <w:szCs w:val="20"/>
+        </w:rPr>
+        <w:t xml:space="preserve"> </w:t>
+      </w:r>
+    </w:p>
+    <w:p>
+      <w:pPr>
+        <w:spacing w:after="0" w:line="240" w:lineRule="auto"/>
+        <w:rPr>
+          <w:rFonts w:ascii="Times New Roman" w:hAnsi="Times New Roman" w:cs="Times New Roman"/>
+          <w:sz w:val="20"/>
+          <w:szCs w:val="20"/>
+        </w:rPr>
+      </w:pPr>
+      <w:proofErr w:type="spellStart"/>
+      <w:r>
+        <w:rPr>
+          <w:rFonts w:ascii="Times New Roman" w:hAnsi="Times New Roman" w:cs="Times New Roman"/>
+          <w:sz w:val="20"/>
+          <w:szCs w:val="20"/>
+        </w:rPr>
+        <w:t>Make_BU</w:t>
+      </w:r>
+      <w:proofErr w:type="spellEnd"/>
+      <w:r>
+        <w:rPr>
+          <w:rFonts w:ascii="Times New Roman" w:hAnsi="Times New Roman" w:cs="Times New Roman"/>
+          <w:sz w:val="20"/>
+          <w:szCs w:val="20"/>
+        </w:rPr>
+        <w:t>, Digital Media Club</w:t>
+      </w:r>
+      <w:r>
+        <w:rPr>
+          <w:rFonts w:ascii="Times New Roman" w:hAnsi="Times New Roman" w:cs="Times New Roman"/>
+          <w:sz w:val="20"/>
+          <w:szCs w:val="20"/>
+        </w:rPr>
+        <w:t>, Open Web</w:t>
+      </w:r>
+      <w:r>
+        <w:rPr>
+          <w:rFonts w:ascii="Times New Roman" w:hAnsi="Times New Roman" w:cs="Times New Roman"/>
+          <w:sz w:val="20"/>
+          <w:szCs w:val="20"/>
+        </w:rPr>
+        <w:t xml:space="preserve">, and Massachusetts Green Team - </w:t>
+      </w:r>
+      <w:r>
+        <w:rPr>
+          <w:rFonts w:ascii="Times New Roman" w:hAnsi="Times New Roman" w:cs="Times New Roman"/>
+          <w:sz w:val="20"/>
+          <w:szCs w:val="20"/>
+        </w:rPr>
+        <w:t>SCC1</w:t>
+      </w:r>
+      <w:r>
+        <w:rPr>
+          <w:rFonts w:ascii="Times New Roman" w:hAnsi="Times New Roman" w:cs="Times New Roman"/>
+          <w:sz w:val="20"/>
+          <w:szCs w:val="20"/>
+        </w:rPr>
+        <w:t>4</w:t>
       </w:r>
     </w:p>
     <w:p>
@@ -2121,7 +2358,15 @@
           <w:sz w:val="20"/>
           <w:szCs w:val="20"/>
         </w:rPr>
-        <w:t>Other p</w:t>
+        <w:t>Many o</w:t>
+      </w:r>
+      <w:r>
+        <w:rPr>
+          <w:rFonts w:ascii="Times New Roman" w:hAnsi="Times New Roman" w:cs="Times New Roman"/>
+          <w:sz w:val="20"/>
+          <w:szCs w:val="20"/>
+        </w:rPr>
+        <w:t>ther p</w:t>
       </w:r>
       <w:r>
         <w:rPr>
@@ -2202,7 +2447,15 @@
           <w:sz w:val="20"/>
           <w:szCs w:val="20"/>
         </w:rPr>
-        <w:t xml:space="preserve">"Cyber" Capture the Flag, where teams </w:t>
+        <w:t>"Cyber" Capture the Flag</w:t>
+      </w:r>
+      <w:r>
+        <w:rPr>
+          <w:rFonts w:ascii="Times New Roman" w:hAnsi="Times New Roman" w:cs="Times New Roman"/>
+          <w:sz w:val="20"/>
+          <w:szCs w:val="20"/>
+        </w:rPr>
+        <w:t xml:space="preserve"> where teams </w:t>
       </w:r>
       <w:r>
         <w:rPr>
@@ -2252,39 +2505,227 @@
           <w:sz w:val="20"/>
           <w:szCs w:val="20"/>
         </w:rPr>
-        <w:t>SnappyLink (</w:t>
-      </w:r>
-      <w:r>
-        <w:rPr>
-          <w:rFonts w:ascii="Times New Roman" w:hAnsi="Times New Roman" w:cs="Times New Roman"/>
-          <w:sz w:val="20"/>
-          <w:szCs w:val="20"/>
-        </w:rPr>
-        <w:t xml:space="preserve">Intuit's </w:t>
-      </w:r>
-      <w:r>
-        <w:rPr>
-          <w:rFonts w:ascii="Times New Roman" w:hAnsi="Times New Roman" w:cs="Times New Roman"/>
-          <w:sz w:val="20"/>
-          <w:szCs w:val="20"/>
-        </w:rPr>
-        <w:t xml:space="preserve">Best Application to Simplify the Business Life - HackBeanpot </w:t>
-      </w:r>
-      <w:r>
-        <w:rPr>
-          <w:rFonts w:ascii="Times New Roman" w:hAnsi="Times New Roman" w:cs="Times New Roman"/>
-          <w:sz w:val="20"/>
-          <w:szCs w:val="20"/>
-        </w:rPr>
-        <w:t xml:space="preserve">- </w:t>
-      </w:r>
-      <w:r>
-        <w:rPr>
-          <w:rFonts w:ascii="Times New Roman" w:hAnsi="Times New Roman" w:cs="Times New Roman"/>
-          <w:sz w:val="20"/>
-          <w:szCs w:val="20"/>
-        </w:rPr>
-        <w:t>2014)</w:t>
+        <w:t>Optimal (</w:t>
+      </w:r>
+      <w:proofErr w:type="spellStart"/>
+      <w:r>
+        <w:rPr>
+          <w:rFonts w:ascii="Times New Roman" w:hAnsi="Times New Roman" w:cs="Times New Roman"/>
+          <w:sz w:val="20"/>
+          <w:szCs w:val="20"/>
+        </w:rPr>
+        <w:t>SendGrid</w:t>
+      </w:r>
+      <w:proofErr w:type="spellEnd"/>
+      <w:r>
+        <w:rPr>
+          <w:rFonts w:ascii="Times New Roman" w:hAnsi="Times New Roman" w:cs="Times New Roman"/>
+          <w:sz w:val="20"/>
+          <w:szCs w:val="20"/>
+        </w:rPr>
+        <w:t xml:space="preserve"> API Prize Winner - </w:t>
+      </w:r>
+      <w:proofErr w:type="spellStart"/>
+      <w:r>
+        <w:rPr>
+          <w:rFonts w:ascii="Times New Roman" w:hAnsi="Times New Roman" w:cs="Times New Roman"/>
+          <w:sz w:val="20"/>
+          <w:szCs w:val="20"/>
+        </w:rPr>
+        <w:t>HackPrinceton</w:t>
+      </w:r>
+      <w:proofErr w:type="spellEnd"/>
+      <w:r>
+        <w:rPr>
+          <w:rFonts w:ascii="Times New Roman" w:hAnsi="Times New Roman" w:cs="Times New Roman"/>
+          <w:sz w:val="20"/>
+          <w:szCs w:val="20"/>
+        </w:rPr>
+        <w:t xml:space="preserve"> - 2014)</w:t>
+      </w:r>
+    </w:p>
+    <w:p>
+      <w:pPr>
+        <w:pStyle w:val="ListParagraph"/>
+        <w:numPr>
+          <w:ilvl w:val="0"/>
+          <w:numId w:val="10"/>
+        </w:numPr>
+        <w:spacing w:after="0" w:line="240" w:lineRule="auto"/>
+        <w:rPr>
+          <w:rFonts w:ascii="Times New Roman" w:hAnsi="Times New Roman" w:cs="Times New Roman"/>
+          <w:sz w:val="20"/>
+          <w:szCs w:val="20"/>
+        </w:rPr>
+      </w:pPr>
+      <w:r>
+        <w:rPr>
+          <w:rFonts w:ascii="Times New Roman" w:hAnsi="Times New Roman" w:cs="Times New Roman"/>
+          <w:sz w:val="20"/>
+          <w:szCs w:val="20"/>
+        </w:rPr>
+        <w:t xml:space="preserve">Created an </w:t>
+      </w:r>
+      <w:proofErr w:type="spellStart"/>
+      <w:r>
+        <w:rPr>
+          <w:rFonts w:ascii="Times New Roman" w:hAnsi="Times New Roman" w:cs="Times New Roman"/>
+          <w:sz w:val="20"/>
+          <w:szCs w:val="20"/>
+        </w:rPr>
+        <w:t>iOS</w:t>
+      </w:r>
+      <w:proofErr w:type="spellEnd"/>
+      <w:r>
+        <w:rPr>
+          <w:rFonts w:ascii="Times New Roman" w:hAnsi="Times New Roman" w:cs="Times New Roman"/>
+          <w:sz w:val="20"/>
+          <w:szCs w:val="20"/>
+        </w:rPr>
+        <w:t xml:space="preserve"> application that provides users </w:t>
+      </w:r>
+      <w:r>
+        <w:rPr>
+          <w:rFonts w:ascii="Times New Roman" w:hAnsi="Times New Roman" w:cs="Times New Roman"/>
+          <w:sz w:val="20"/>
+          <w:szCs w:val="20"/>
+        </w:rPr>
+        <w:t xml:space="preserve">a way </w:t>
+      </w:r>
+      <w:r>
+        <w:rPr>
+          <w:rFonts w:ascii="Times New Roman" w:hAnsi="Times New Roman" w:cs="Times New Roman"/>
+          <w:sz w:val="20"/>
+          <w:szCs w:val="20"/>
+        </w:rPr>
+        <w:t>to communicate ideas and design plans via a doodling canvas and photo syst</w:t>
+      </w:r>
+      <w:r>
+        <w:rPr>
+          <w:rFonts w:ascii="Times New Roman" w:hAnsi="Times New Roman" w:cs="Times New Roman"/>
+          <w:sz w:val="20"/>
+          <w:szCs w:val="20"/>
+        </w:rPr>
+        <w:t>em that can be sent to friends.</w:t>
+      </w:r>
+    </w:p>
+    <w:p>
+      <w:pPr>
+        <w:spacing w:after="0" w:line="240" w:lineRule="auto"/>
+        <w:rPr>
+          <w:rFonts w:ascii="Times New Roman" w:hAnsi="Times New Roman" w:cs="Times New Roman"/>
+          <w:sz w:val="20"/>
+          <w:szCs w:val="20"/>
+        </w:rPr>
+      </w:pPr>
+      <w:r>
+        <w:rPr>
+          <w:rFonts w:ascii="Times New Roman" w:hAnsi="Times New Roman" w:cs="Times New Roman"/>
+          <w:sz w:val="20"/>
+          <w:szCs w:val="20"/>
+        </w:rPr>
+        <w:t xml:space="preserve">Echo Can (First Place - </w:t>
+      </w:r>
+      <w:proofErr w:type="spellStart"/>
+      <w:r>
+        <w:rPr>
+          <w:rFonts w:ascii="Times New Roman" w:hAnsi="Times New Roman" w:cs="Times New Roman"/>
+          <w:sz w:val="20"/>
+          <w:szCs w:val="20"/>
+        </w:rPr>
+        <w:t>HackBostonStrong</w:t>
+      </w:r>
+      <w:proofErr w:type="spellEnd"/>
+      <w:r>
+        <w:rPr>
+          <w:rFonts w:ascii="Times New Roman" w:hAnsi="Times New Roman" w:cs="Times New Roman"/>
+          <w:sz w:val="20"/>
+          <w:szCs w:val="20"/>
+        </w:rPr>
+        <w:t xml:space="preserve"> - 2014)</w:t>
+      </w:r>
+    </w:p>
+    <w:p>
+      <w:pPr>
+        <w:pStyle w:val="ListParagraph"/>
+        <w:numPr>
+          <w:ilvl w:val="0"/>
+          <w:numId w:val="10"/>
+        </w:numPr>
+        <w:spacing w:after="0" w:line="240" w:lineRule="auto"/>
+        <w:rPr>
+          <w:rFonts w:ascii="Times New Roman" w:hAnsi="Times New Roman" w:cs="Times New Roman"/>
+          <w:sz w:val="20"/>
+          <w:szCs w:val="20"/>
+        </w:rPr>
+      </w:pPr>
+      <w:r>
+        <w:rPr>
+          <w:rFonts w:ascii="Times New Roman" w:hAnsi="Times New Roman" w:cs="Times New Roman"/>
+          <w:sz w:val="20"/>
+          <w:szCs w:val="20"/>
+        </w:rPr>
+        <w:t>Created a smart green can that identifies whether an item is recyclable or waste. Echo Can sorts the item in its correct category.</w:t>
+      </w:r>
+    </w:p>
+    <w:p>
+      <w:pPr>
+        <w:spacing w:after="0" w:line="240" w:lineRule="auto"/>
+        <w:rPr>
+          <w:rFonts w:ascii="Times New Roman" w:hAnsi="Times New Roman" w:cs="Times New Roman"/>
+          <w:sz w:val="20"/>
+          <w:szCs w:val="20"/>
+        </w:rPr>
+      </w:pPr>
+      <w:r>
+        <w:rPr>
+          <w:rFonts w:ascii="Times New Roman" w:hAnsi="Times New Roman" w:cs="Times New Roman"/>
+          <w:sz w:val="20"/>
+          <w:szCs w:val="20"/>
+        </w:rPr>
+        <w:t>Canary</w:t>
+      </w:r>
+      <w:r>
+        <w:rPr>
+          <w:rFonts w:ascii="Times New Roman" w:hAnsi="Times New Roman" w:cs="Times New Roman"/>
+          <w:sz w:val="20"/>
+          <w:szCs w:val="20"/>
+        </w:rPr>
+        <w:t xml:space="preserve"> (</w:t>
+      </w:r>
+      <w:r>
+        <w:rPr>
+          <w:rFonts w:ascii="Times New Roman" w:hAnsi="Times New Roman" w:cs="Times New Roman"/>
+          <w:sz w:val="20"/>
+          <w:szCs w:val="20"/>
+        </w:rPr>
+        <w:t xml:space="preserve">Second Place - </w:t>
+      </w:r>
+      <w:proofErr w:type="spellStart"/>
+      <w:r>
+        <w:rPr>
+          <w:rFonts w:ascii="Times New Roman" w:hAnsi="Times New Roman" w:cs="Times New Roman"/>
+          <w:sz w:val="20"/>
+          <w:szCs w:val="20"/>
+        </w:rPr>
+        <w:t>BattleHack</w:t>
+      </w:r>
+      <w:proofErr w:type="spellEnd"/>
+      <w:r>
+        <w:rPr>
+          <w:rFonts w:ascii="Times New Roman" w:hAnsi="Times New Roman" w:cs="Times New Roman"/>
+          <w:sz w:val="20"/>
+          <w:szCs w:val="20"/>
+        </w:rPr>
+        <w:t xml:space="preserve"> Boston - 2014</w:t>
+      </w:r>
+      <w:r>
+        <w:rPr>
+          <w:rFonts w:ascii="Times New Roman" w:hAnsi="Times New Roman" w:cs="Times New Roman"/>
+          <w:sz w:val="20"/>
+          <w:szCs w:val="20"/>
+        </w:rPr>
+        <w:t>)</w:t>
       </w:r>
       <w:r>
         <w:rPr>
@@ -2315,138 +2756,26 @@
           <w:sz w:val="20"/>
           <w:szCs w:val="20"/>
         </w:rPr>
-        <w:t>Created Chrome extension that streamlines browsing the web for information by providing quick preview hovering o</w:t>
-      </w:r>
-      <w:r>
-        <w:rPr>
-          <w:rFonts w:ascii="Times New Roman" w:hAnsi="Times New Roman" w:cs="Times New Roman"/>
-          <w:sz w:val="20"/>
-          <w:szCs w:val="20"/>
-        </w:rPr>
-        <w:t xml:space="preserve">f links within a "mini-browser" </w:t>
-      </w:r>
-      <w:r>
-        <w:rPr>
-          <w:rFonts w:ascii="Times New Roman" w:hAnsi="Times New Roman" w:cs="Times New Roman"/>
-          <w:sz w:val="20"/>
-          <w:szCs w:val="20"/>
-        </w:rPr>
-        <w:t>view.</w:t>
-      </w:r>
-    </w:p>
-    <w:p>
-      <w:pPr>
-        <w:spacing w:after="0" w:line="240" w:lineRule="auto"/>
-        <w:rPr>
-          <w:rFonts w:ascii="Times New Roman" w:hAnsi="Times New Roman" w:cs="Times New Roman"/>
-          <w:sz w:val="20"/>
-          <w:szCs w:val="20"/>
-        </w:rPr>
-      </w:pPr>
-      <w:r>
-        <w:rPr>
-          <w:rFonts w:ascii="Times New Roman" w:hAnsi="Times New Roman" w:cs="Times New Roman"/>
-          <w:sz w:val="20"/>
-          <w:szCs w:val="20"/>
-        </w:rPr>
-        <w:t>Optimal (SendGrid API Prize Winner - HackPrinceton - 2014)</w:t>
-      </w:r>
-    </w:p>
-    <w:p>
-      <w:pPr>
-        <w:pStyle w:val="ListParagraph"/>
-        <w:numPr>
-          <w:ilvl w:val="0"/>
-          <w:numId w:val="10"/>
-        </w:numPr>
-        <w:spacing w:after="0" w:line="240" w:lineRule="auto"/>
-        <w:rPr>
-          <w:rFonts w:ascii="Times New Roman" w:hAnsi="Times New Roman" w:cs="Times New Roman"/>
-          <w:sz w:val="20"/>
-          <w:szCs w:val="20"/>
-        </w:rPr>
-      </w:pPr>
-      <w:r>
-        <w:rPr>
-          <w:rFonts w:ascii="Times New Roman" w:hAnsi="Times New Roman" w:cs="Times New Roman"/>
-          <w:sz w:val="20"/>
-          <w:szCs w:val="20"/>
-        </w:rPr>
-        <w:t xml:space="preserve">Created an iOS application that provides users </w:t>
-      </w:r>
-      <w:r>
-        <w:rPr>
-          <w:rFonts w:ascii="Times New Roman" w:hAnsi="Times New Roman" w:cs="Times New Roman"/>
-          <w:sz w:val="20"/>
-          <w:szCs w:val="20"/>
-        </w:rPr>
-        <w:t xml:space="preserve">a way </w:t>
-      </w:r>
-      <w:r>
-        <w:rPr>
-          <w:rFonts w:ascii="Times New Roman" w:hAnsi="Times New Roman" w:cs="Times New Roman"/>
-          <w:sz w:val="20"/>
-          <w:szCs w:val="20"/>
-        </w:rPr>
-        <w:t>to communicate ideas and design plans via a doodling canvas and photo syst</w:t>
-      </w:r>
-      <w:r>
-        <w:rPr>
-          <w:rFonts w:ascii="Times New Roman" w:hAnsi="Times New Roman" w:cs="Times New Roman"/>
-          <w:sz w:val="20"/>
-          <w:szCs w:val="20"/>
-        </w:rPr>
-        <w:t>em that can be sent to friends.</w:t>
-      </w:r>
-    </w:p>
-    <w:p>
-      <w:pPr>
-        <w:spacing w:after="0" w:line="240" w:lineRule="auto"/>
-        <w:rPr>
-          <w:rFonts w:ascii="Times New Roman" w:hAnsi="Times New Roman" w:cs="Times New Roman"/>
-          <w:sz w:val="20"/>
-          <w:szCs w:val="20"/>
-        </w:rPr>
-      </w:pPr>
-      <w:r>
-        <w:rPr>
-          <w:rFonts w:ascii="Times New Roman" w:hAnsi="Times New Roman" w:cs="Times New Roman"/>
-          <w:sz w:val="20"/>
-          <w:szCs w:val="20"/>
-        </w:rPr>
-        <w:t>Echo Can (First Place - HackBostonStrong - 2014)</w:t>
-      </w:r>
-    </w:p>
-    <w:p>
-      <w:pPr>
-        <w:pStyle w:val="ListParagraph"/>
-        <w:numPr>
-          <w:ilvl w:val="0"/>
-          <w:numId w:val="10"/>
-        </w:numPr>
-        <w:spacing w:after="0" w:line="240" w:lineRule="auto"/>
-        <w:rPr>
-          <w:rFonts w:ascii="Times New Roman" w:hAnsi="Times New Roman" w:cs="Times New Roman"/>
-          <w:sz w:val="20"/>
-          <w:szCs w:val="20"/>
-        </w:rPr>
-      </w:pPr>
-      <w:r>
-        <w:rPr>
-          <w:rFonts w:ascii="Times New Roman" w:hAnsi="Times New Roman" w:cs="Times New Roman"/>
-          <w:sz w:val="20"/>
-          <w:szCs w:val="20"/>
-        </w:rPr>
-        <w:t>Created a smart green can that identifies whether an item is recyclable or waste. Echo Can sorts the item in its correct category.</w:t>
-      </w:r>
-      <w:r>
-        <w:rPr>
-          <w:rFonts w:ascii="Times New Roman" w:hAnsi="Times New Roman" w:cs="Times New Roman"/>
-          <w:sz w:val="20"/>
-          <w:szCs w:val="20"/>
-        </w:rPr>
-        <w:br/>
-      </w:r>
+        <w:t xml:space="preserve">Created </w:t>
+      </w:r>
+      <w:r>
+        <w:rPr>
+          <w:rFonts w:ascii="Times New Roman" w:hAnsi="Times New Roman" w:cs="Times New Roman"/>
+          <w:sz w:val="20"/>
+          <w:szCs w:val="20"/>
+        </w:rPr>
+        <w:t>a crowd-sourcing pollution data collector using various sensors that sent environmental data to a backend via an Android app to generate web-based heat maps.</w:t>
+      </w:r>
+    </w:p>
+    <w:p>
+      <w:pPr>
+        <w:spacing w:after="0" w:line="240" w:lineRule="auto"/>
+        <w:rPr>
+          <w:rFonts w:ascii="Times New Roman" w:hAnsi="Times New Roman" w:cs="Times New Roman"/>
+          <w:sz w:val="20"/>
+          <w:szCs w:val="20"/>
+        </w:rPr>
+      </w:pPr>
     </w:p>
     <w:p>
       <w:pPr>
@@ -2933,6 +3262,119 @@
     </w:lvl>
   </w:abstractNum>
   <w:abstractNum w:abstractNumId="2">
+    <w:nsid w:val="0B37634D"/>
+    <w:multiLevelType w:val="hybridMultilevel"/>
+    <w:tmpl w:val="9AE27AA6"/>
+    <w:lvl w:ilvl="0" w:tplc="04090001">
+      <w:start w:val="1"/>
+      <w:numFmt w:val="bullet"/>
+      <w:lvlText w:val=""/>
+      <w:lvlJc w:val="left"/>
+      <w:pPr>
+        <w:ind w:left="720" w:hanging="360"/>
+      </w:pPr>
+      <w:rPr>
+        <w:rFonts w:ascii="Symbol" w:hAnsi="Symbol" w:hint="default"/>
+      </w:rPr>
+    </w:lvl>
+    <w:lvl w:ilvl="1" w:tplc="04090003" w:tentative="1">
+      <w:start w:val="1"/>
+      <w:numFmt w:val="bullet"/>
+      <w:lvlText w:val="o"/>
+      <w:lvlJc w:val="left"/>
+      <w:pPr>
+        <w:ind w:left="1440" w:hanging="360"/>
+      </w:pPr>
+      <w:rPr>
+        <w:rFonts w:ascii="Courier New" w:hAnsi="Courier New" w:cs="Courier New" w:hint="default"/>
+      </w:rPr>
+    </w:lvl>
+    <w:lvl w:ilvl="2" w:tplc="04090005" w:tentative="1">
+      <w:start w:val="1"/>
+      <w:numFmt w:val="bullet"/>
+      <w:lvlText w:val=""/>
+      <w:lvlJc w:val="left"/>
+      <w:pPr>
+        <w:ind w:left="2160" w:hanging="360"/>
+      </w:pPr>
+      <w:rPr>
+        <w:rFonts w:ascii="Wingdings" w:hAnsi="Wingdings" w:hint="default"/>
+      </w:rPr>
+    </w:lvl>
+    <w:lvl w:ilvl="3" w:tplc="04090001" w:tentative="1">
+      <w:start w:val="1"/>
+      <w:numFmt w:val="bullet"/>
+      <w:lvlText w:val=""/>
+      <w:lvlJc w:val="left"/>
+      <w:pPr>
+        <w:ind w:left="2880" w:hanging="360"/>
+      </w:pPr>
+      <w:rPr>
+        <w:rFonts w:ascii="Symbol" w:hAnsi="Symbol" w:hint="default"/>
+      </w:rPr>
+    </w:lvl>
+    <w:lvl w:ilvl="4" w:tplc="04090003" w:tentative="1">
+      <w:start w:val="1"/>
+      <w:numFmt w:val="bullet"/>
+      <w:lvlText w:val="o"/>
+      <w:lvlJc w:val="left"/>
+      <w:pPr>
+        <w:ind w:left="3600" w:hanging="360"/>
+      </w:pPr>
+      <w:rPr>
+        <w:rFonts w:ascii="Courier New" w:hAnsi="Courier New" w:cs="Courier New" w:hint="default"/>
+      </w:rPr>
+    </w:lvl>
+    <w:lvl w:ilvl="5" w:tplc="04090005" w:tentative="1">
+      <w:start w:val="1"/>
+      <w:numFmt w:val="bullet"/>
+      <w:lvlText w:val=""/>
+      <w:lvlJc w:val="left"/>
+      <w:pPr>
+        <w:ind w:left="4320" w:hanging="360"/>
+      </w:pPr>
+      <w:rPr>
+        <w:rFonts w:ascii="Wingdings" w:hAnsi="Wingdings" w:hint="default"/>
+      </w:rPr>
+    </w:lvl>
+    <w:lvl w:ilvl="6" w:tplc="04090001" w:tentative="1">
+      <w:start w:val="1"/>
+      <w:numFmt w:val="bullet"/>
+      <w:lvlText w:val=""/>
+      <w:lvlJc w:val="left"/>
+      <w:pPr>
+        <w:ind w:left="5040" w:hanging="360"/>
+      </w:pPr>
+      <w:rPr>
+        <w:rFonts w:ascii="Symbol" w:hAnsi="Symbol" w:hint="default"/>
+      </w:rPr>
+    </w:lvl>
+    <w:lvl w:ilvl="7" w:tplc="04090003" w:tentative="1">
+      <w:start w:val="1"/>
+      <w:numFmt w:val="bullet"/>
+      <w:lvlText w:val="o"/>
+      <w:lvlJc w:val="left"/>
+      <w:pPr>
+        <w:ind w:left="5760" w:hanging="360"/>
+      </w:pPr>
+      <w:rPr>
+        <w:rFonts w:ascii="Courier New" w:hAnsi="Courier New" w:cs="Courier New" w:hint="default"/>
+      </w:rPr>
+    </w:lvl>
+    <w:lvl w:ilvl="8" w:tplc="04090005" w:tentative="1">
+      <w:start w:val="1"/>
+      <w:numFmt w:val="bullet"/>
+      <w:lvlText w:val=""/>
+      <w:lvlJc w:val="left"/>
+      <w:pPr>
+        <w:ind w:left="6480" w:hanging="360"/>
+      </w:pPr>
+      <w:rPr>
+        <w:rFonts w:ascii="Wingdings" w:hAnsi="Wingdings" w:hint="default"/>
+      </w:rPr>
+    </w:lvl>
+  </w:abstractNum>
+  <w:abstractNum w:abstractNumId="3">
     <w:nsid w:val="1ACE15E7"/>
     <w:multiLevelType w:val="hybridMultilevel"/>
     <w:tmpl w:val="E3A838C8"/>
@@ -3045,7 +3487,7 @@
       </w:rPr>
     </w:lvl>
   </w:abstractNum>
-  <w:abstractNum w:abstractNumId="3">
+  <w:abstractNum w:abstractNumId="4">
     <w:nsid w:val="310669EB"/>
     <w:multiLevelType w:val="hybridMultilevel"/>
     <w:tmpl w:val="65D89880"/>
@@ -3158,7 +3600,7 @@
       </w:rPr>
     </w:lvl>
   </w:abstractNum>
-  <w:abstractNum w:abstractNumId="4">
+  <w:abstractNum w:abstractNumId="5">
     <w:nsid w:val="328C5F35"/>
     <w:multiLevelType w:val="hybridMultilevel"/>
     <w:tmpl w:val="721C36C4"/>
@@ -3271,7 +3713,7 @@
       </w:rPr>
     </w:lvl>
   </w:abstractNum>
-  <w:abstractNum w:abstractNumId="5">
+  <w:abstractNum w:abstractNumId="6">
     <w:nsid w:val="3866540E"/>
     <w:multiLevelType w:val="hybridMultilevel"/>
     <w:tmpl w:val="ECDA0F12"/>
@@ -3384,7 +3826,7 @@
       </w:rPr>
     </w:lvl>
   </w:abstractNum>
-  <w:abstractNum w:abstractNumId="6">
+  <w:abstractNum w:abstractNumId="7">
     <w:nsid w:val="51601FFC"/>
     <w:multiLevelType w:val="hybridMultilevel"/>
     <w:tmpl w:val="CCEE5080"/>
@@ -3497,7 +3939,7 @@
       </w:rPr>
     </w:lvl>
   </w:abstractNum>
-  <w:abstractNum w:abstractNumId="7">
+  <w:abstractNum w:abstractNumId="8">
     <w:nsid w:val="540168CB"/>
     <w:multiLevelType w:val="hybridMultilevel"/>
     <w:tmpl w:val="DFCC10F2"/>
@@ -3610,7 +4052,7 @@
       </w:rPr>
     </w:lvl>
   </w:abstractNum>
-  <w:abstractNum w:abstractNumId="8">
+  <w:abstractNum w:abstractNumId="9">
     <w:nsid w:val="60E15447"/>
     <w:multiLevelType w:val="hybridMultilevel"/>
     <w:tmpl w:val="67C8EC4E"/>
@@ -3723,7 +4165,7 @@
       </w:rPr>
     </w:lvl>
   </w:abstractNum>
-  <w:abstractNum w:abstractNumId="9">
+  <w:abstractNum w:abstractNumId="10">
     <w:nsid w:val="65971A0C"/>
     <w:multiLevelType w:val="hybridMultilevel"/>
     <w:tmpl w:val="80607502"/>
@@ -3836,7 +4278,7 @@
       </w:rPr>
     </w:lvl>
   </w:abstractNum>
-  <w:abstractNum w:abstractNumId="10">
+  <w:abstractNum w:abstractNumId="11">
     <w:nsid w:val="6A371D2A"/>
     <w:multiLevelType w:val="hybridMultilevel"/>
     <w:tmpl w:val="24928134"/>
@@ -3949,7 +4391,7 @@
       </w:rPr>
     </w:lvl>
   </w:abstractNum>
-  <w:abstractNum w:abstractNumId="11">
+  <w:abstractNum w:abstractNumId="12">
     <w:nsid w:val="7C175DC4"/>
     <w:multiLevelType w:val="hybridMultilevel"/>
     <w:tmpl w:val="FDD2280E"/>
@@ -4062,7 +4504,7 @@
       </w:rPr>
     </w:lvl>
   </w:abstractNum>
-  <w:abstractNum w:abstractNumId="12">
+  <w:abstractNum w:abstractNumId="13">
     <w:nsid w:val="7E51374F"/>
     <w:multiLevelType w:val="hybridMultilevel"/>
     <w:tmpl w:val="1E7E1F2C"/>
@@ -4176,43 +4618,46 @@
     </w:lvl>
   </w:abstractNum>
   <w:num w:numId="1">
+    <w:abstractNumId w:val="13"/>
+  </w:num>
+  <w:num w:numId="2">
+    <w:abstractNumId w:val="3"/>
+  </w:num>
+  <w:num w:numId="3">
+    <w:abstractNumId w:val="9"/>
+  </w:num>
+  <w:num w:numId="4">
+    <w:abstractNumId w:val="6"/>
+  </w:num>
+  <w:num w:numId="5">
+    <w:abstractNumId w:val="10"/>
+  </w:num>
+  <w:num w:numId="6">
+    <w:abstractNumId w:val="4"/>
+  </w:num>
+  <w:num w:numId="7">
+    <w:abstractNumId w:val="5"/>
+  </w:num>
+  <w:num w:numId="8">
     <w:abstractNumId w:val="12"/>
   </w:num>
-  <w:num w:numId="2">
-    <w:abstractNumId w:val="2"/>
-  </w:num>
-  <w:num w:numId="3">
-    <w:abstractNumId w:val="8"/>
-  </w:num>
-  <w:num w:numId="4">
-    <w:abstractNumId w:val="5"/>
-  </w:num>
-  <w:num w:numId="5">
-    <w:abstractNumId w:val="9"/>
-  </w:num>
-  <w:num w:numId="6">
-    <w:abstractNumId w:val="3"/>
-  </w:num>
-  <w:num w:numId="7">
-    <w:abstractNumId w:val="4"/>
-  </w:num>
-  <w:num w:numId="8">
+  <w:num w:numId="9">
     <w:abstractNumId w:val="11"/>
   </w:num>
-  <w:num w:numId="9">
-    <w:abstractNumId w:val="10"/>
-  </w:num>
   <w:num w:numId="10">
-    <w:abstractNumId w:val="6"/>
+    <w:abstractNumId w:val="7"/>
   </w:num>
   <w:num w:numId="11">
     <w:abstractNumId w:val="1"/>
   </w:num>
   <w:num w:numId="12">
-    <w:abstractNumId w:val="7"/>
+    <w:abstractNumId w:val="8"/>
   </w:num>
   <w:num w:numId="13">
     <w:abstractNumId w:val="0"/>
+  </w:num>
+  <w:num w:numId="14">
+    <w:abstractNumId w:val="2"/>
   </w:num>
 </w:numbering>
 </file>
@@ -4381,6 +4826,7 @@
   <w:style w:type="character" w:default="1" w:styleId="DefaultParagraphFont">
     <w:name w:val="Default Paragraph Font"/>
     <w:uiPriority w:val="1"/>
+    <w:semiHidden/>
     <w:unhideWhenUsed/>
   </w:style>
   <w:style w:type="table" w:default="1" w:styleId="TableNormal">
@@ -4707,7 +5153,7 @@
 </file>
 
 <file path=customXml/itemProps1.xml><?xml version="1.0" encoding="utf-8"?>
-<ds:datastoreItem xmlns:ds="http://schemas.openxmlformats.org/officeDocument/2006/customXml" ds:itemID="{8834C457-FC4F-458E-919A-31E224808070}">
+<ds:datastoreItem xmlns:ds="http://schemas.openxmlformats.org/officeDocument/2006/customXml" ds:itemID="{BD92ABEA-D273-468E-96AE-3103551159EB}">
   <ds:schemaRefs>
     <ds:schemaRef ds:uri="http://schemas.openxmlformats.org/officeDocument/2006/bibliography"/>
   </ds:schemaRefs>

</xml_diff>